<commit_message>
Octahedron + basic Shader interface
</commit_message>
<xml_diff>
--- a/Pozadavky_PGRF2_Task1.docx
+++ b/Pozadavky_PGRF2_Task1.docx
@@ -19,9 +19,9 @@
       <w:tblGrid>
         <w:gridCol w:w="1517"/>
         <w:gridCol w:w="4435"/>
-        <w:gridCol w:w="1375"/>
-        <w:gridCol w:w="1275"/>
-        <w:gridCol w:w="2268"/>
+        <w:gridCol w:w="1273"/>
+        <w:gridCol w:w="1701"/>
+        <w:gridCol w:w="1944"/>
       </w:tblGrid>
       <w:tr>
         <w:trPr>
@@ -63,7 +63,7 @@
         </w:tc>
         <w:tc>
           <w:tcPr>
-            <w:tcW w:w="1375" w:type="dxa"/>
+            <w:tcW w:w="1273" w:type="dxa"/>
             <w:tcBorders>
               <w:top w:val="none" w:sz="0" w:space="0" w:color="auto"/>
               <w:left w:val="none" w:sz="0" w:space="0" w:color="auto"/>
@@ -127,7 +127,7 @@
         </w:tc>
         <w:tc>
           <w:tcPr>
-            <w:tcW w:w="1275" w:type="dxa"/>
+            <w:tcW w:w="1701" w:type="dxa"/>
             <w:tcBorders>
               <w:top w:val="none" w:sz="0" w:space="0" w:color="auto"/>
               <w:left w:val="none" w:sz="0" w:space="0" w:color="auto"/>
@@ -161,7 +161,7 @@
         </w:tc>
         <w:tc>
           <w:tcPr>
-            <w:tcW w:w="2268" w:type="dxa"/>
+            <w:tcW w:w="1944" w:type="dxa"/>
             <w:tcBorders>
               <w:top w:val="none" w:sz="0" w:space="0" w:color="auto"/>
               <w:left w:val="none" w:sz="0" w:space="0" w:color="auto"/>
@@ -240,46 +240,46 @@
         </w:tc>
         <w:tc>
           <w:tcPr>
-            <w:tcW w:w="1375" w:type="dxa"/>
-            <w:noWrap/>
-          </w:tcPr>
-          <w:p>
-            <w:pPr>
-              <w:jc w:val="center"/>
-              <w:cnfStyle w:val="000000100000" w:firstRow="0" w:lastRow="0" w:firstColumn="0" w:lastColumn="0" w:oddVBand="0" w:evenVBand="0" w:oddHBand="1" w:evenHBand="0" w:firstRowFirstColumn="0" w:firstRowLastColumn="0" w:lastRowFirstColumn="0" w:lastRowLastColumn="0"/>
-              <w:rPr>
-                <w:rFonts w:ascii="Arial" w:eastAsia="Times New Roman" w:hAnsi="Arial" w:cs="Arial"/>
-                <w:sz w:val="20"/>
-                <w:szCs w:val="24"/>
-                <w:highlight w:val="yellow"/>
-                <w:lang w:eastAsia="cs-CZ"/>
-              </w:rPr>
-            </w:pPr>
-          </w:p>
-        </w:tc>
-        <w:tc>
-          <w:tcPr>
-            <w:tcW w:w="1275" w:type="dxa"/>
-            <w:noWrap/>
-            <w:hideMark/>
-          </w:tcPr>
-          <w:p>
-            <w:pPr>
-              <w:jc w:val="center"/>
-              <w:cnfStyle w:val="000000100000" w:firstRow="0" w:lastRow="0" w:firstColumn="0" w:lastColumn="0" w:oddVBand="0" w:evenVBand="0" w:oddHBand="1" w:evenHBand="0" w:firstRowFirstColumn="0" w:firstRowLastColumn="0" w:lastRowFirstColumn="0" w:lastRowLastColumn="0"/>
-              <w:rPr>
-                <w:rFonts w:ascii="Times New Roman" w:eastAsia="Times New Roman" w:hAnsi="Times New Roman" w:cs="Times New Roman"/>
-                <w:sz w:val="20"/>
-                <w:szCs w:val="20"/>
-                <w:highlight w:val="yellow"/>
-                <w:lang w:eastAsia="cs-CZ"/>
-              </w:rPr>
-            </w:pPr>
-          </w:p>
-        </w:tc>
-        <w:tc>
-          <w:tcPr>
-            <w:tcW w:w="2268" w:type="dxa"/>
+            <w:tcW w:w="1273" w:type="dxa"/>
+            <w:noWrap/>
+          </w:tcPr>
+          <w:p>
+            <w:pPr>
+              <w:jc w:val="center"/>
+              <w:cnfStyle w:val="000000100000" w:firstRow="0" w:lastRow="0" w:firstColumn="0" w:lastColumn="0" w:oddVBand="0" w:evenVBand="0" w:oddHBand="1" w:evenHBand="0" w:firstRowFirstColumn="0" w:firstRowLastColumn="0" w:lastRowFirstColumn="0" w:lastRowLastColumn="0"/>
+              <w:rPr>
+                <w:rFonts w:ascii="Arial" w:eastAsia="Times New Roman" w:hAnsi="Arial" w:cs="Arial"/>
+                <w:sz w:val="20"/>
+                <w:szCs w:val="24"/>
+                <w:highlight w:val="yellow"/>
+                <w:lang w:eastAsia="cs-CZ"/>
+              </w:rPr>
+            </w:pPr>
+          </w:p>
+        </w:tc>
+        <w:tc>
+          <w:tcPr>
+            <w:tcW w:w="1701" w:type="dxa"/>
+            <w:noWrap/>
+            <w:hideMark/>
+          </w:tcPr>
+          <w:p>
+            <w:pPr>
+              <w:jc w:val="center"/>
+              <w:cnfStyle w:val="000000100000" w:firstRow="0" w:lastRow="0" w:firstColumn="0" w:lastColumn="0" w:oddVBand="0" w:evenVBand="0" w:oddHBand="1" w:evenHBand="0" w:firstRowFirstColumn="0" w:firstRowLastColumn="0" w:lastRowFirstColumn="0" w:lastRowLastColumn="0"/>
+              <w:rPr>
+                <w:rFonts w:ascii="Times New Roman" w:eastAsia="Times New Roman" w:hAnsi="Times New Roman" w:cs="Times New Roman"/>
+                <w:sz w:val="20"/>
+                <w:szCs w:val="20"/>
+                <w:highlight w:val="yellow"/>
+                <w:lang w:eastAsia="cs-CZ"/>
+              </w:rPr>
+            </w:pPr>
+          </w:p>
+        </w:tc>
+        <w:tc>
+          <w:tcPr>
+            <w:tcW w:w="1944" w:type="dxa"/>
             <w:noWrap/>
             <w:hideMark/>
           </w:tcPr>
@@ -369,7 +369,7 @@
         </w:tc>
         <w:tc>
           <w:tcPr>
-            <w:tcW w:w="1375" w:type="dxa"/>
+            <w:tcW w:w="1273" w:type="dxa"/>
             <w:noWrap/>
           </w:tcPr>
           <w:p>
@@ -398,7 +398,7 @@
         </w:tc>
         <w:tc>
           <w:tcPr>
-            <w:tcW w:w="1275" w:type="dxa"/>
+            <w:tcW w:w="1701" w:type="dxa"/>
             <w:noWrap/>
           </w:tcPr>
           <w:p>
@@ -409,15 +409,23 @@
                 <w:rFonts w:ascii="Times New Roman" w:eastAsia="Times New Roman" w:hAnsi="Times New Roman" w:cs="Times New Roman"/>
                 <w:sz w:val="20"/>
                 <w:szCs w:val="20"/>
-                <w:highlight w:val="yellow"/>
-                <w:lang w:eastAsia="cs-CZ"/>
-              </w:rPr>
-            </w:pPr>
-          </w:p>
-        </w:tc>
-        <w:tc>
-          <w:tcPr>
-            <w:tcW w:w="2268" w:type="dxa"/>
+                <w:lang w:eastAsia="cs-CZ"/>
+              </w:rPr>
+            </w:pPr>
+            <w:r>
+              <w:rPr>
+                <w:rFonts w:ascii="Times New Roman" w:eastAsia="Times New Roman" w:hAnsi="Times New Roman" w:cs="Times New Roman"/>
+                <w:sz w:val="20"/>
+                <w:szCs w:val="20"/>
+                <w:lang w:eastAsia="cs-CZ"/>
+              </w:rPr>
+              <w:t>-</w:t>
+            </w:r>
+          </w:p>
+        </w:tc>
+        <w:tc>
+          <w:tcPr>
+            <w:tcW w:w="1944" w:type="dxa"/>
             <w:noWrap/>
           </w:tcPr>
           <w:p>
@@ -496,7 +504,7 @@
         </w:tc>
         <w:tc>
           <w:tcPr>
-            <w:tcW w:w="1375" w:type="dxa"/>
+            <w:tcW w:w="1273" w:type="dxa"/>
             <w:noWrap/>
           </w:tcPr>
           <w:p>
@@ -525,26 +533,34 @@
         </w:tc>
         <w:tc>
           <w:tcPr>
-            <w:tcW w:w="1275" w:type="dxa"/>
-            <w:noWrap/>
-          </w:tcPr>
-          <w:p>
-            <w:pPr>
-              <w:jc w:val="center"/>
-              <w:cnfStyle w:val="000000100000" w:firstRow="0" w:lastRow="0" w:firstColumn="0" w:lastColumn="0" w:oddVBand="0" w:evenVBand="0" w:oddHBand="1" w:evenHBand="0" w:firstRowFirstColumn="0" w:firstRowLastColumn="0" w:lastRowFirstColumn="0" w:lastRowLastColumn="0"/>
-              <w:rPr>
-                <w:rFonts w:ascii="Times New Roman" w:eastAsia="Times New Roman" w:hAnsi="Times New Roman" w:cs="Times New Roman"/>
-                <w:sz w:val="20"/>
-                <w:szCs w:val="20"/>
-                <w:highlight w:val="yellow"/>
-                <w:lang w:eastAsia="cs-CZ"/>
-              </w:rPr>
-            </w:pPr>
-          </w:p>
-        </w:tc>
-        <w:tc>
-          <w:tcPr>
-            <w:tcW w:w="2268" w:type="dxa"/>
+            <w:tcW w:w="1701" w:type="dxa"/>
+            <w:noWrap/>
+          </w:tcPr>
+          <w:p>
+            <w:pPr>
+              <w:jc w:val="center"/>
+              <w:cnfStyle w:val="000000100000" w:firstRow="0" w:lastRow="0" w:firstColumn="0" w:lastColumn="0" w:oddVBand="0" w:evenVBand="0" w:oddHBand="1" w:evenHBand="0" w:firstRowFirstColumn="0" w:firstRowLastColumn="0" w:lastRowFirstColumn="0" w:lastRowLastColumn="0"/>
+              <w:rPr>
+                <w:rFonts w:ascii="Times New Roman" w:eastAsia="Times New Roman" w:hAnsi="Times New Roman" w:cs="Times New Roman"/>
+                <w:sz w:val="20"/>
+                <w:szCs w:val="20"/>
+                <w:lang w:eastAsia="cs-CZ"/>
+              </w:rPr>
+            </w:pPr>
+            <w:r>
+              <w:rPr>
+                <w:rFonts w:ascii="Times New Roman" w:eastAsia="Times New Roman" w:hAnsi="Times New Roman" w:cs="Times New Roman"/>
+                <w:sz w:val="20"/>
+                <w:szCs w:val="20"/>
+                <w:lang w:eastAsia="cs-CZ"/>
+              </w:rPr>
+              <w:t>-</w:t>
+            </w:r>
+          </w:p>
+        </w:tc>
+        <w:tc>
+          <w:tcPr>
+            <w:tcW w:w="1944" w:type="dxa"/>
             <w:noWrap/>
           </w:tcPr>
           <w:p>
@@ -624,7 +640,7 @@
         </w:tc>
         <w:tc>
           <w:tcPr>
-            <w:tcW w:w="1375" w:type="dxa"/>
+            <w:tcW w:w="1273" w:type="dxa"/>
             <w:noWrap/>
             <w:hideMark/>
           </w:tcPr>
@@ -654,7 +670,7 @@
         </w:tc>
         <w:tc>
           <w:tcPr>
-            <w:tcW w:w="1275" w:type="dxa"/>
+            <w:tcW w:w="1701" w:type="dxa"/>
             <w:noWrap/>
             <w:hideMark/>
           </w:tcPr>
@@ -670,11 +686,21 @@
                 <w:lang w:eastAsia="cs-CZ"/>
               </w:rPr>
             </w:pPr>
-          </w:p>
-        </w:tc>
-        <w:tc>
-          <w:tcPr>
-            <w:tcW w:w="2268" w:type="dxa"/>
+            <w:r>
+              <w:rPr>
+                <w:rFonts w:ascii="Times New Roman" w:eastAsia="Times New Roman" w:hAnsi="Times New Roman" w:cs="Times New Roman"/>
+                <w:sz w:val="20"/>
+                <w:szCs w:val="20"/>
+                <w:highlight w:val="yellow"/>
+                <w:lang w:eastAsia="cs-CZ"/>
+              </w:rPr>
+              <w:t>I, K; J, L; U, O</w:t>
+            </w:r>
+          </w:p>
+        </w:tc>
+        <w:tc>
+          <w:tcPr>
+            <w:tcW w:w="1944" w:type="dxa"/>
             <w:noWrap/>
             <w:hideMark/>
           </w:tcPr>
@@ -746,7 +772,7 @@
         </w:tc>
         <w:tc>
           <w:tcPr>
-            <w:tcW w:w="1375" w:type="dxa"/>
+            <w:tcW w:w="1273" w:type="dxa"/>
             <w:noWrap/>
             <w:hideMark/>
           </w:tcPr>
@@ -776,27 +802,37 @@
         </w:tc>
         <w:tc>
           <w:tcPr>
-            <w:tcW w:w="1275" w:type="dxa"/>
-            <w:noWrap/>
-            <w:hideMark/>
-          </w:tcPr>
-          <w:p>
-            <w:pPr>
-              <w:jc w:val="center"/>
-              <w:cnfStyle w:val="000000100000" w:firstRow="0" w:lastRow="0" w:firstColumn="0" w:lastColumn="0" w:oddVBand="0" w:evenVBand="0" w:oddHBand="1" w:evenHBand="0" w:firstRowFirstColumn="0" w:firstRowLastColumn="0" w:lastRowFirstColumn="0" w:lastRowLastColumn="0"/>
-              <w:rPr>
-                <w:rFonts w:ascii="Times New Roman" w:eastAsia="Times New Roman" w:hAnsi="Times New Roman" w:cs="Times New Roman"/>
-                <w:sz w:val="20"/>
-                <w:szCs w:val="20"/>
-                <w:highlight w:val="yellow"/>
-                <w:lang w:eastAsia="cs-CZ"/>
-              </w:rPr>
-            </w:pPr>
-          </w:p>
-        </w:tc>
-        <w:tc>
-          <w:tcPr>
-            <w:tcW w:w="2268" w:type="dxa"/>
+            <w:tcW w:w="1701" w:type="dxa"/>
+            <w:noWrap/>
+            <w:hideMark/>
+          </w:tcPr>
+          <w:p>
+            <w:pPr>
+              <w:jc w:val="center"/>
+              <w:cnfStyle w:val="000000100000" w:firstRow="0" w:lastRow="0" w:firstColumn="0" w:lastColumn="0" w:oddVBand="0" w:evenVBand="0" w:oddHBand="1" w:evenHBand="0" w:firstRowFirstColumn="0" w:firstRowLastColumn="0" w:lastRowFirstColumn="0" w:lastRowLastColumn="0"/>
+              <w:rPr>
+                <w:rFonts w:ascii="Times New Roman" w:eastAsia="Times New Roman" w:hAnsi="Times New Roman" w:cs="Times New Roman"/>
+                <w:sz w:val="20"/>
+                <w:szCs w:val="20"/>
+                <w:highlight w:val="yellow"/>
+                <w:lang w:eastAsia="cs-CZ"/>
+              </w:rPr>
+            </w:pPr>
+            <w:r>
+              <w:rPr>
+                <w:rFonts w:ascii="Times New Roman" w:eastAsia="Times New Roman" w:hAnsi="Times New Roman" w:cs="Times New Roman"/>
+                <w:sz w:val="20"/>
+                <w:szCs w:val="20"/>
+                <w:highlight w:val="yellow"/>
+                <w:lang w:eastAsia="cs-CZ"/>
+              </w:rPr>
+              <w:t>CTRL/Shift/ ALT + RMB</w:t>
+            </w:r>
+          </w:p>
+        </w:tc>
+        <w:tc>
+          <w:tcPr>
+            <w:tcW w:w="1944" w:type="dxa"/>
             <w:noWrap/>
             <w:hideMark/>
           </w:tcPr>
@@ -867,7 +903,7 @@
         </w:tc>
         <w:tc>
           <w:tcPr>
-            <w:tcW w:w="1375" w:type="dxa"/>
+            <w:tcW w:w="1273" w:type="dxa"/>
             <w:noWrap/>
             <w:hideMark/>
           </w:tcPr>
@@ -897,7 +933,7 @@
         </w:tc>
         <w:tc>
           <w:tcPr>
-            <w:tcW w:w="1275" w:type="dxa"/>
+            <w:tcW w:w="1701" w:type="dxa"/>
             <w:noWrap/>
             <w:hideMark/>
           </w:tcPr>
@@ -913,11 +949,21 @@
                 <w:lang w:eastAsia="cs-CZ"/>
               </w:rPr>
             </w:pPr>
-          </w:p>
-        </w:tc>
-        <w:tc>
-          <w:tcPr>
-            <w:tcW w:w="2268" w:type="dxa"/>
+            <w:r>
+              <w:rPr>
+                <w:rFonts w:ascii="Times New Roman" w:eastAsia="Times New Roman" w:hAnsi="Times New Roman" w:cs="Times New Roman"/>
+                <w:sz w:val="20"/>
+                <w:szCs w:val="20"/>
+                <w:highlight w:val="yellow"/>
+                <w:lang w:eastAsia="cs-CZ"/>
+              </w:rPr>
+              <w:t>MMB</w:t>
+            </w:r>
+          </w:p>
+        </w:tc>
+        <w:tc>
+          <w:tcPr>
+            <w:tcW w:w="1944" w:type="dxa"/>
             <w:noWrap/>
             <w:hideMark/>
           </w:tcPr>
@@ -989,7 +1035,7 @@
         </w:tc>
         <w:tc>
           <w:tcPr>
-            <w:tcW w:w="1375" w:type="dxa"/>
+            <w:tcW w:w="1273" w:type="dxa"/>
             <w:noWrap/>
             <w:hideMark/>
           </w:tcPr>
@@ -1019,27 +1065,37 @@
         </w:tc>
         <w:tc>
           <w:tcPr>
-            <w:tcW w:w="1275" w:type="dxa"/>
-            <w:noWrap/>
-            <w:hideMark/>
-          </w:tcPr>
-          <w:p>
-            <w:pPr>
-              <w:jc w:val="center"/>
-              <w:cnfStyle w:val="000000100000" w:firstRow="0" w:lastRow="0" w:firstColumn="0" w:lastColumn="0" w:oddVBand="0" w:evenVBand="0" w:oddHBand="1" w:evenHBand="0" w:firstRowFirstColumn="0" w:firstRowLastColumn="0" w:lastRowFirstColumn="0" w:lastRowLastColumn="0"/>
-              <w:rPr>
-                <w:rFonts w:ascii="Arial" w:eastAsia="Times New Roman" w:hAnsi="Arial" w:cs="Arial"/>
-                <w:sz w:val="20"/>
-                <w:szCs w:val="24"/>
-                <w:highlight w:val="yellow"/>
-                <w:lang w:eastAsia="cs-CZ"/>
-              </w:rPr>
-            </w:pPr>
-          </w:p>
-        </w:tc>
-        <w:tc>
-          <w:tcPr>
-            <w:tcW w:w="2268" w:type="dxa"/>
+            <w:tcW w:w="1701" w:type="dxa"/>
+            <w:noWrap/>
+            <w:hideMark/>
+          </w:tcPr>
+          <w:p>
+            <w:pPr>
+              <w:jc w:val="center"/>
+              <w:cnfStyle w:val="000000100000" w:firstRow="0" w:lastRow="0" w:firstColumn="0" w:lastColumn="0" w:oddVBand="0" w:evenVBand="0" w:oddHBand="1" w:evenHBand="0" w:firstRowFirstColumn="0" w:firstRowLastColumn="0" w:lastRowFirstColumn="0" w:lastRowLastColumn="0"/>
+              <w:rPr>
+                <w:rFonts w:ascii="Arial" w:eastAsia="Times New Roman" w:hAnsi="Arial" w:cs="Arial"/>
+                <w:sz w:val="20"/>
+                <w:szCs w:val="24"/>
+                <w:highlight w:val="yellow"/>
+                <w:lang w:eastAsia="cs-CZ"/>
+              </w:rPr>
+            </w:pPr>
+            <w:r>
+              <w:rPr>
+                <w:rFonts w:ascii="Arial" w:eastAsia="Times New Roman" w:hAnsi="Arial" w:cs="Arial"/>
+                <w:sz w:val="20"/>
+                <w:szCs w:val="24"/>
+                <w:highlight w:val="yellow"/>
+                <w:lang w:eastAsia="cs-CZ"/>
+              </w:rPr>
+              <w:t>GUI</w:t>
+            </w:r>
+          </w:p>
+        </w:tc>
+        <w:tc>
+          <w:tcPr>
+            <w:tcW w:w="1944" w:type="dxa"/>
             <w:noWrap/>
             <w:hideMark/>
           </w:tcPr>
@@ -1120,7 +1176,7 @@
         </w:tc>
         <w:tc>
           <w:tcPr>
-            <w:tcW w:w="1375" w:type="dxa"/>
+            <w:tcW w:w="1273" w:type="dxa"/>
             <w:noWrap/>
             <w:hideMark/>
           </w:tcPr>
@@ -1150,7 +1206,7 @@
         </w:tc>
         <w:tc>
           <w:tcPr>
-            <w:tcW w:w="1275" w:type="dxa"/>
+            <w:tcW w:w="1701" w:type="dxa"/>
             <w:noWrap/>
             <w:hideMark/>
           </w:tcPr>
@@ -1166,11 +1222,21 @@
                 <w:lang w:eastAsia="cs-CZ"/>
               </w:rPr>
             </w:pPr>
-          </w:p>
-        </w:tc>
-        <w:tc>
-          <w:tcPr>
-            <w:tcW w:w="2268" w:type="dxa"/>
+            <w:r>
+              <w:rPr>
+                <w:rFonts w:ascii="Times New Roman" w:eastAsia="Times New Roman" w:hAnsi="Times New Roman" w:cs="Times New Roman"/>
+                <w:sz w:val="20"/>
+                <w:szCs w:val="20"/>
+                <w:highlight w:val="yellow"/>
+                <w:lang w:eastAsia="cs-CZ"/>
+              </w:rPr>
+              <w:t>LMB</w:t>
+            </w:r>
+          </w:p>
+        </w:tc>
+        <w:tc>
+          <w:tcPr>
+            <w:tcW w:w="1944" w:type="dxa"/>
             <w:noWrap/>
             <w:hideMark/>
           </w:tcPr>
@@ -1242,7 +1308,7 @@
         </w:tc>
         <w:tc>
           <w:tcPr>
-            <w:tcW w:w="1375" w:type="dxa"/>
+            <w:tcW w:w="1273" w:type="dxa"/>
             <w:noWrap/>
             <w:hideMark/>
           </w:tcPr>
@@ -1272,27 +1338,37 @@
         </w:tc>
         <w:tc>
           <w:tcPr>
-            <w:tcW w:w="1275" w:type="dxa"/>
-            <w:noWrap/>
-            <w:hideMark/>
-          </w:tcPr>
-          <w:p>
-            <w:pPr>
-              <w:jc w:val="center"/>
-              <w:cnfStyle w:val="000000100000" w:firstRow="0" w:lastRow="0" w:firstColumn="0" w:lastColumn="0" w:oddVBand="0" w:evenVBand="0" w:oddHBand="1" w:evenHBand="0" w:firstRowFirstColumn="0" w:firstRowLastColumn="0" w:lastRowFirstColumn="0" w:lastRowLastColumn="0"/>
-              <w:rPr>
-                <w:rFonts w:ascii="Times New Roman" w:eastAsia="Times New Roman" w:hAnsi="Times New Roman" w:cs="Times New Roman"/>
-                <w:sz w:val="20"/>
-                <w:szCs w:val="20"/>
-                <w:highlight w:val="yellow"/>
-                <w:lang w:eastAsia="cs-CZ"/>
-              </w:rPr>
-            </w:pPr>
-          </w:p>
-        </w:tc>
-        <w:tc>
-          <w:tcPr>
-            <w:tcW w:w="2268" w:type="dxa"/>
+            <w:tcW w:w="1701" w:type="dxa"/>
+            <w:noWrap/>
+            <w:hideMark/>
+          </w:tcPr>
+          <w:p>
+            <w:pPr>
+              <w:jc w:val="center"/>
+              <w:cnfStyle w:val="000000100000" w:firstRow="0" w:lastRow="0" w:firstColumn="0" w:lastColumn="0" w:oddVBand="0" w:evenVBand="0" w:oddHBand="1" w:evenHBand="0" w:firstRowFirstColumn="0" w:firstRowLastColumn="0" w:lastRowFirstColumn="0" w:lastRowLastColumn="0"/>
+              <w:rPr>
+                <w:rFonts w:ascii="Times New Roman" w:eastAsia="Times New Roman" w:hAnsi="Times New Roman" w:cs="Times New Roman"/>
+                <w:sz w:val="20"/>
+                <w:szCs w:val="20"/>
+                <w:highlight w:val="yellow"/>
+                <w:lang w:eastAsia="cs-CZ"/>
+              </w:rPr>
+            </w:pPr>
+            <w:r>
+              <w:rPr>
+                <w:rFonts w:ascii="Times New Roman" w:eastAsia="Times New Roman" w:hAnsi="Times New Roman" w:cs="Times New Roman"/>
+                <w:sz w:val="20"/>
+                <w:szCs w:val="20"/>
+                <w:highlight w:val="yellow"/>
+                <w:lang w:eastAsia="cs-CZ"/>
+              </w:rPr>
+              <w:t>W, S; A, D; Q, E</w:t>
+            </w:r>
+          </w:p>
+        </w:tc>
+        <w:tc>
+          <w:tcPr>
+            <w:tcW w:w="1944" w:type="dxa"/>
             <w:noWrap/>
             <w:hideMark/>
           </w:tcPr>
@@ -1373,7 +1449,7 @@
         </w:tc>
         <w:tc>
           <w:tcPr>
-            <w:tcW w:w="1375" w:type="dxa"/>
+            <w:tcW w:w="1273" w:type="dxa"/>
             <w:noWrap/>
             <w:hideMark/>
           </w:tcPr>
@@ -1403,7 +1479,7 @@
         </w:tc>
         <w:tc>
           <w:tcPr>
-            <w:tcW w:w="1275" w:type="dxa"/>
+            <w:tcW w:w="1701" w:type="dxa"/>
             <w:noWrap/>
             <w:hideMark/>
           </w:tcPr>
@@ -1419,11 +1495,21 @@
                 <w:lang w:eastAsia="cs-CZ"/>
               </w:rPr>
             </w:pPr>
-          </w:p>
-        </w:tc>
-        <w:tc>
-          <w:tcPr>
-            <w:tcW w:w="2268" w:type="dxa"/>
+            <w:r>
+              <w:rPr>
+                <w:rFonts w:ascii="Times New Roman" w:eastAsia="Times New Roman" w:hAnsi="Times New Roman" w:cs="Times New Roman"/>
+                <w:sz w:val="20"/>
+                <w:szCs w:val="20"/>
+                <w:highlight w:val="yellow"/>
+                <w:lang w:eastAsia="cs-CZ"/>
+              </w:rPr>
+              <w:t>GUI</w:t>
+            </w:r>
+          </w:p>
+        </w:tc>
+        <w:tc>
+          <w:tcPr>
+            <w:tcW w:w="1944" w:type="dxa"/>
             <w:noWrap/>
             <w:hideMark/>
           </w:tcPr>
@@ -1495,7 +1581,7 @@
         </w:tc>
         <w:tc>
           <w:tcPr>
-            <w:tcW w:w="1375" w:type="dxa"/>
+            <w:tcW w:w="1273" w:type="dxa"/>
             <w:noWrap/>
             <w:hideMark/>
           </w:tcPr>
@@ -1525,27 +1611,37 @@
         </w:tc>
         <w:tc>
           <w:tcPr>
-            <w:tcW w:w="1275" w:type="dxa"/>
-            <w:noWrap/>
-            <w:hideMark/>
-          </w:tcPr>
-          <w:p>
-            <w:pPr>
-              <w:jc w:val="center"/>
-              <w:cnfStyle w:val="000000100000" w:firstRow="0" w:lastRow="0" w:firstColumn="0" w:lastColumn="0" w:oddVBand="0" w:evenVBand="0" w:oddHBand="1" w:evenHBand="0" w:firstRowFirstColumn="0" w:firstRowLastColumn="0" w:lastRowFirstColumn="0" w:lastRowLastColumn="0"/>
-              <w:rPr>
-                <w:rFonts w:ascii="Times New Roman" w:eastAsia="Times New Roman" w:hAnsi="Times New Roman" w:cs="Times New Roman"/>
-                <w:sz w:val="20"/>
-                <w:szCs w:val="20"/>
-                <w:highlight w:val="yellow"/>
-                <w:lang w:eastAsia="cs-CZ"/>
-              </w:rPr>
-            </w:pPr>
-          </w:p>
-        </w:tc>
-        <w:tc>
-          <w:tcPr>
-            <w:tcW w:w="2268" w:type="dxa"/>
+            <w:tcW w:w="1701" w:type="dxa"/>
+            <w:noWrap/>
+            <w:hideMark/>
+          </w:tcPr>
+          <w:p>
+            <w:pPr>
+              <w:jc w:val="center"/>
+              <w:cnfStyle w:val="000000100000" w:firstRow="0" w:lastRow="0" w:firstColumn="0" w:lastColumn="0" w:oddVBand="0" w:evenVBand="0" w:oddHBand="1" w:evenHBand="0" w:firstRowFirstColumn="0" w:firstRowLastColumn="0" w:lastRowFirstColumn="0" w:lastRowLastColumn="0"/>
+              <w:rPr>
+                <w:rFonts w:ascii="Times New Roman" w:eastAsia="Times New Roman" w:hAnsi="Times New Roman" w:cs="Times New Roman"/>
+                <w:sz w:val="20"/>
+                <w:szCs w:val="20"/>
+                <w:highlight w:val="yellow"/>
+                <w:lang w:eastAsia="cs-CZ"/>
+              </w:rPr>
+            </w:pPr>
+            <w:r>
+              <w:rPr>
+                <w:rFonts w:ascii="Times New Roman" w:eastAsia="Times New Roman" w:hAnsi="Times New Roman" w:cs="Times New Roman"/>
+                <w:sz w:val="20"/>
+                <w:szCs w:val="20"/>
+                <w:highlight w:val="yellow"/>
+                <w:lang w:eastAsia="cs-CZ"/>
+              </w:rPr>
+              <w:t>GUI</w:t>
+            </w:r>
+          </w:p>
+        </w:tc>
+        <w:tc>
+          <w:tcPr>
+            <w:tcW w:w="1944" w:type="dxa"/>
             <w:noWrap/>
             <w:hideMark/>
           </w:tcPr>
@@ -1625,7 +1721,7 @@
         </w:tc>
         <w:tc>
           <w:tcPr>
-            <w:tcW w:w="1375" w:type="dxa"/>
+            <w:tcW w:w="1273" w:type="dxa"/>
             <w:noWrap/>
           </w:tcPr>
           <w:p>
@@ -1654,7 +1750,7 @@
         </w:tc>
         <w:tc>
           <w:tcPr>
-            <w:tcW w:w="1275" w:type="dxa"/>
+            <w:tcW w:w="1701" w:type="dxa"/>
             <w:noWrap/>
           </w:tcPr>
           <w:p>
@@ -1665,15 +1761,23 @@
                 <w:rFonts w:ascii="Times New Roman" w:eastAsia="Times New Roman" w:hAnsi="Times New Roman" w:cs="Times New Roman"/>
                 <w:sz w:val="20"/>
                 <w:szCs w:val="20"/>
-                <w:highlight w:val="yellow"/>
-                <w:lang w:eastAsia="cs-CZ"/>
-              </w:rPr>
-            </w:pPr>
-          </w:p>
-        </w:tc>
-        <w:tc>
-          <w:tcPr>
-            <w:tcW w:w="2268" w:type="dxa"/>
+                <w:lang w:eastAsia="cs-CZ"/>
+              </w:rPr>
+            </w:pPr>
+            <w:r>
+              <w:rPr>
+                <w:rFonts w:ascii="Times New Roman" w:eastAsia="Times New Roman" w:hAnsi="Times New Roman" w:cs="Times New Roman"/>
+                <w:sz w:val="20"/>
+                <w:szCs w:val="20"/>
+                <w:lang w:eastAsia="cs-CZ"/>
+              </w:rPr>
+              <w:t>-</w:t>
+            </w:r>
+          </w:p>
+        </w:tc>
+        <w:tc>
+          <w:tcPr>
+            <w:tcW w:w="1944" w:type="dxa"/>
             <w:noWrap/>
           </w:tcPr>
           <w:p>
@@ -1741,7 +1845,7 @@
         </w:tc>
         <w:tc>
           <w:tcPr>
-            <w:tcW w:w="1375" w:type="dxa"/>
+            <w:tcW w:w="1273" w:type="dxa"/>
             <w:noWrap/>
           </w:tcPr>
           <w:p>
@@ -1770,26 +1874,34 @@
         </w:tc>
         <w:tc>
           <w:tcPr>
-            <w:tcW w:w="1275" w:type="dxa"/>
-            <w:noWrap/>
-          </w:tcPr>
-          <w:p>
-            <w:pPr>
-              <w:jc w:val="center"/>
-              <w:cnfStyle w:val="000000100000" w:firstRow="0" w:lastRow="0" w:firstColumn="0" w:lastColumn="0" w:oddVBand="0" w:evenVBand="0" w:oddHBand="1" w:evenHBand="0" w:firstRowFirstColumn="0" w:firstRowLastColumn="0" w:lastRowFirstColumn="0" w:lastRowLastColumn="0"/>
-              <w:rPr>
-                <w:rFonts w:ascii="Times New Roman" w:eastAsia="Times New Roman" w:hAnsi="Times New Roman" w:cs="Times New Roman"/>
-                <w:sz w:val="20"/>
-                <w:szCs w:val="20"/>
-                <w:highlight w:val="yellow"/>
-                <w:lang w:eastAsia="cs-CZ"/>
-              </w:rPr>
-            </w:pPr>
-          </w:p>
-        </w:tc>
-        <w:tc>
-          <w:tcPr>
-            <w:tcW w:w="2268" w:type="dxa"/>
+            <w:tcW w:w="1701" w:type="dxa"/>
+            <w:noWrap/>
+          </w:tcPr>
+          <w:p>
+            <w:pPr>
+              <w:jc w:val="center"/>
+              <w:cnfStyle w:val="000000100000" w:firstRow="0" w:lastRow="0" w:firstColumn="0" w:lastColumn="0" w:oddVBand="0" w:evenVBand="0" w:oddHBand="1" w:evenHBand="0" w:firstRowFirstColumn="0" w:firstRowLastColumn="0" w:lastRowFirstColumn="0" w:lastRowLastColumn="0"/>
+              <w:rPr>
+                <w:rFonts w:ascii="Times New Roman" w:eastAsia="Times New Roman" w:hAnsi="Times New Roman" w:cs="Times New Roman"/>
+                <w:sz w:val="20"/>
+                <w:szCs w:val="20"/>
+                <w:lang w:eastAsia="cs-CZ"/>
+              </w:rPr>
+            </w:pPr>
+            <w:r>
+              <w:rPr>
+                <w:rFonts w:ascii="Times New Roman" w:eastAsia="Times New Roman" w:hAnsi="Times New Roman" w:cs="Times New Roman"/>
+                <w:sz w:val="20"/>
+                <w:szCs w:val="20"/>
+                <w:lang w:eastAsia="cs-CZ"/>
+              </w:rPr>
+              <w:t>-</w:t>
+            </w:r>
+          </w:p>
+        </w:tc>
+        <w:tc>
+          <w:tcPr>
+            <w:tcW w:w="1944" w:type="dxa"/>
             <w:noWrap/>
           </w:tcPr>
           <w:p>
@@ -1877,7 +1989,7 @@
         </w:tc>
         <w:tc>
           <w:tcPr>
-            <w:tcW w:w="1375" w:type="dxa"/>
+            <w:tcW w:w="1273" w:type="dxa"/>
             <w:noWrap/>
           </w:tcPr>
           <w:p>
@@ -1906,7 +2018,7 @@
         </w:tc>
         <w:tc>
           <w:tcPr>
-            <w:tcW w:w="1275" w:type="dxa"/>
+            <w:tcW w:w="1701" w:type="dxa"/>
             <w:noWrap/>
           </w:tcPr>
           <w:p>
@@ -1917,15 +2029,23 @@
                 <w:rFonts w:ascii="Times New Roman" w:eastAsia="Times New Roman" w:hAnsi="Times New Roman" w:cs="Times New Roman"/>
                 <w:sz w:val="20"/>
                 <w:szCs w:val="20"/>
-                <w:highlight w:val="yellow"/>
-                <w:lang w:eastAsia="cs-CZ"/>
-              </w:rPr>
-            </w:pPr>
-          </w:p>
-        </w:tc>
-        <w:tc>
-          <w:tcPr>
-            <w:tcW w:w="2268" w:type="dxa"/>
+                <w:lang w:eastAsia="cs-CZ"/>
+              </w:rPr>
+            </w:pPr>
+            <w:r>
+              <w:rPr>
+                <w:rFonts w:ascii="Times New Roman" w:eastAsia="Times New Roman" w:hAnsi="Times New Roman" w:cs="Times New Roman"/>
+                <w:sz w:val="20"/>
+                <w:szCs w:val="20"/>
+                <w:lang w:eastAsia="cs-CZ"/>
+              </w:rPr>
+              <w:t>-</w:t>
+            </w:r>
+          </w:p>
+        </w:tc>
+        <w:tc>
+          <w:tcPr>
+            <w:tcW w:w="1944" w:type="dxa"/>
             <w:noWrap/>
           </w:tcPr>
           <w:p>
@@ -2004,7 +2124,7 @@
         </w:tc>
         <w:tc>
           <w:tcPr>
-            <w:tcW w:w="1375" w:type="dxa"/>
+            <w:tcW w:w="1273" w:type="dxa"/>
             <w:noWrap/>
           </w:tcPr>
           <w:p>
@@ -2033,26 +2153,34 @@
         </w:tc>
         <w:tc>
           <w:tcPr>
-            <w:tcW w:w="1275" w:type="dxa"/>
-            <w:noWrap/>
-          </w:tcPr>
-          <w:p>
-            <w:pPr>
-              <w:jc w:val="center"/>
-              <w:cnfStyle w:val="000000100000" w:firstRow="0" w:lastRow="0" w:firstColumn="0" w:lastColumn="0" w:oddVBand="0" w:evenVBand="0" w:oddHBand="1" w:evenHBand="0" w:firstRowFirstColumn="0" w:firstRowLastColumn="0" w:lastRowFirstColumn="0" w:lastRowLastColumn="0"/>
-              <w:rPr>
-                <w:rFonts w:ascii="Times New Roman" w:eastAsia="Times New Roman" w:hAnsi="Times New Roman" w:cs="Times New Roman"/>
-                <w:sz w:val="20"/>
-                <w:szCs w:val="20"/>
-                <w:highlight w:val="yellow"/>
-                <w:lang w:eastAsia="cs-CZ"/>
-              </w:rPr>
-            </w:pPr>
-          </w:p>
-        </w:tc>
-        <w:tc>
-          <w:tcPr>
-            <w:tcW w:w="2268" w:type="dxa"/>
+            <w:tcW w:w="1701" w:type="dxa"/>
+            <w:noWrap/>
+          </w:tcPr>
+          <w:p>
+            <w:pPr>
+              <w:jc w:val="center"/>
+              <w:cnfStyle w:val="000000100000" w:firstRow="0" w:lastRow="0" w:firstColumn="0" w:lastColumn="0" w:oddVBand="0" w:evenVBand="0" w:oddHBand="1" w:evenHBand="0" w:firstRowFirstColumn="0" w:firstRowLastColumn="0" w:lastRowFirstColumn="0" w:lastRowLastColumn="0"/>
+              <w:rPr>
+                <w:rFonts w:ascii="Times New Roman" w:eastAsia="Times New Roman" w:hAnsi="Times New Roman" w:cs="Times New Roman"/>
+                <w:sz w:val="20"/>
+                <w:szCs w:val="20"/>
+                <w:lang w:eastAsia="cs-CZ"/>
+              </w:rPr>
+            </w:pPr>
+            <w:r>
+              <w:rPr>
+                <w:rFonts w:ascii="Times New Roman" w:eastAsia="Times New Roman" w:hAnsi="Times New Roman" w:cs="Times New Roman"/>
+                <w:sz w:val="20"/>
+                <w:szCs w:val="20"/>
+                <w:lang w:eastAsia="cs-CZ"/>
+              </w:rPr>
+              <w:t>-</w:t>
+            </w:r>
+          </w:p>
+        </w:tc>
+        <w:tc>
+          <w:tcPr>
+            <w:tcW w:w="1944" w:type="dxa"/>
             <w:noWrap/>
           </w:tcPr>
           <w:p>
@@ -2075,13 +2203,13 @@
         </w:trPr>
         <w:tc>
           <w:tcPr>
-            <w:cnfStyle w:val="001000000000" w:firstRow="0" w:lastRow="0" w:firstColumn="1" w:lastColumn="0" w:oddVBand="0" w:evenVBand="0" w:oddHBand="0" w:evenHBand="0" w:firstRowFirstColumn="0" w:firstRowLastColumn="0" w:lastRowFirstColumn="0" w:lastRowLastColumn="0"/>
             <w:tcW w:w="1517" w:type="dxa"/>
             <w:vMerge w:val="restart"/>
             <w:noWrap/>
           </w:tcPr>
           <w:p>
             <w:pPr>
+              <w:cnfStyle w:val="001000000000" w:firstRow="0" w:lastRow="0" w:firstColumn="1" w:lastColumn="0" w:oddVBand="0" w:evenVBand="0" w:oddHBand="0" w:evenHBand="0" w:firstRowFirstColumn="0" w:firstRowLastColumn="0" w:lastRowFirstColumn="0" w:lastRowLastColumn="0"/>
               <w:rPr>
                 <w:rFonts w:ascii="Arial" w:eastAsia="Times New Roman" w:hAnsi="Arial" w:cs="Arial"/>
                 <w:b w:val="0"/>
@@ -2108,7 +2236,6 @@
           </w:tcPr>
           <w:p>
             <w:pPr>
-              <w:cnfStyle w:val="000000000000" w:firstRow="0" w:lastRow="0" w:firstColumn="0" w:lastColumn="0" w:oddVBand="0" w:evenVBand="0" w:oddHBand="0" w:evenHBand="0" w:firstRowFirstColumn="0" w:firstRowLastColumn="0" w:lastRowFirstColumn="0" w:lastRowLastColumn="0"/>
               <w:rPr>
                 <w:rFonts w:ascii="Arial" w:eastAsia="Times New Roman" w:hAnsi="Arial" w:cs="Arial"/>
                 <w:sz w:val="20"/>
@@ -2129,14 +2256,13 @@
         </w:tc>
         <w:tc>
           <w:tcPr>
-            <w:tcW w:w="1375" w:type="dxa"/>
-            <w:noWrap/>
-            <w:hideMark/>
-          </w:tcPr>
-          <w:p>
-            <w:pPr>
-              <w:jc w:val="center"/>
-              <w:cnfStyle w:val="000000000000" w:firstRow="0" w:lastRow="0" w:firstColumn="0" w:lastColumn="0" w:oddVBand="0" w:evenVBand="0" w:oddHBand="0" w:evenHBand="0" w:firstRowFirstColumn="0" w:firstRowLastColumn="0" w:lastRowFirstColumn="0" w:lastRowLastColumn="0"/>
+            <w:tcW w:w="1273" w:type="dxa"/>
+            <w:noWrap/>
+            <w:hideMark/>
+          </w:tcPr>
+          <w:p>
+            <w:pPr>
+              <w:jc w:val="center"/>
               <w:rPr>
                 <w:rFonts w:ascii="Times New Roman" w:eastAsia="Times New Roman" w:hAnsi="Times New Roman" w:cs="Times New Roman"/>
                 <w:sz w:val="20"/>
@@ -2159,34 +2285,40 @@
         </w:tc>
         <w:tc>
           <w:tcPr>
-            <w:tcW w:w="1275" w:type="dxa"/>
-            <w:noWrap/>
-            <w:hideMark/>
-          </w:tcPr>
-          <w:p>
-            <w:pPr>
-              <w:jc w:val="center"/>
-              <w:cnfStyle w:val="000000000000" w:firstRow="0" w:lastRow="0" w:firstColumn="0" w:lastColumn="0" w:oddVBand="0" w:evenVBand="0" w:oddHBand="0" w:evenHBand="0" w:firstRowFirstColumn="0" w:firstRowLastColumn="0" w:lastRowFirstColumn="0" w:lastRowLastColumn="0"/>
-              <w:rPr>
-                <w:rFonts w:ascii="Times New Roman" w:eastAsia="Times New Roman" w:hAnsi="Times New Roman" w:cs="Times New Roman"/>
-                <w:sz w:val="20"/>
-                <w:szCs w:val="20"/>
-                <w:highlight w:val="yellow"/>
-                <w:lang w:eastAsia="cs-CZ"/>
-              </w:rPr>
-            </w:pPr>
-          </w:p>
-        </w:tc>
-        <w:tc>
-          <w:tcPr>
-            <w:tcW w:w="2268" w:type="dxa"/>
-            <w:noWrap/>
-            <w:hideMark/>
-          </w:tcPr>
-          <w:p>
-            <w:pPr>
-              <w:jc w:val="center"/>
-              <w:cnfStyle w:val="000000000000" w:firstRow="0" w:lastRow="0" w:firstColumn="0" w:lastColumn="0" w:oddVBand="0" w:evenVBand="0" w:oddHBand="0" w:evenHBand="0" w:firstRowFirstColumn="0" w:firstRowLastColumn="0" w:lastRowFirstColumn="0" w:lastRowLastColumn="0"/>
+            <w:tcW w:w="1701" w:type="dxa"/>
+            <w:noWrap/>
+            <w:hideMark/>
+          </w:tcPr>
+          <w:p>
+            <w:pPr>
+              <w:jc w:val="center"/>
+              <w:rPr>
+                <w:rFonts w:ascii="Times New Roman" w:eastAsia="Times New Roman" w:hAnsi="Times New Roman" w:cs="Times New Roman"/>
+                <w:sz w:val="20"/>
+                <w:szCs w:val="20"/>
+                <w:lang w:eastAsia="cs-CZ"/>
+              </w:rPr>
+            </w:pPr>
+            <w:r>
+              <w:rPr>
+                <w:rFonts w:ascii="Times New Roman" w:eastAsia="Times New Roman" w:hAnsi="Times New Roman" w:cs="Times New Roman"/>
+                <w:sz w:val="20"/>
+                <w:szCs w:val="20"/>
+                <w:lang w:eastAsia="cs-CZ"/>
+              </w:rPr>
+              <w:t>-</w:t>
+            </w:r>
+          </w:p>
+        </w:tc>
+        <w:tc>
+          <w:tcPr>
+            <w:tcW w:w="1944" w:type="dxa"/>
+            <w:noWrap/>
+            <w:hideMark/>
+          </w:tcPr>
+          <w:p>
+            <w:pPr>
+              <w:jc w:val="center"/>
               <w:rPr>
                 <w:rFonts w:ascii="Times New Roman" w:eastAsia="Times New Roman" w:hAnsi="Times New Roman" w:cs="Times New Roman"/>
                 <w:sz w:val="20"/>
@@ -2248,7 +2380,7 @@
         </w:tc>
         <w:tc>
           <w:tcPr>
-            <w:tcW w:w="1375" w:type="dxa"/>
+            <w:tcW w:w="1273" w:type="dxa"/>
             <w:noWrap/>
           </w:tcPr>
           <w:p>
@@ -2277,26 +2409,34 @@
         </w:tc>
         <w:tc>
           <w:tcPr>
-            <w:tcW w:w="1275" w:type="dxa"/>
-            <w:noWrap/>
-          </w:tcPr>
-          <w:p>
-            <w:pPr>
-              <w:jc w:val="center"/>
-              <w:cnfStyle w:val="000000100000" w:firstRow="0" w:lastRow="0" w:firstColumn="0" w:lastColumn="0" w:oddVBand="0" w:evenVBand="0" w:oddHBand="1" w:evenHBand="0" w:firstRowFirstColumn="0" w:firstRowLastColumn="0" w:lastRowFirstColumn="0" w:lastRowLastColumn="0"/>
-              <w:rPr>
-                <w:rFonts w:ascii="Times New Roman" w:eastAsia="Times New Roman" w:hAnsi="Times New Roman" w:cs="Times New Roman"/>
-                <w:sz w:val="20"/>
-                <w:szCs w:val="20"/>
-                <w:highlight w:val="yellow"/>
-                <w:lang w:eastAsia="cs-CZ"/>
-              </w:rPr>
-            </w:pPr>
-          </w:p>
-        </w:tc>
-        <w:tc>
-          <w:tcPr>
-            <w:tcW w:w="2268" w:type="dxa"/>
+            <w:tcW w:w="1701" w:type="dxa"/>
+            <w:noWrap/>
+          </w:tcPr>
+          <w:p>
+            <w:pPr>
+              <w:jc w:val="center"/>
+              <w:cnfStyle w:val="000000100000" w:firstRow="0" w:lastRow="0" w:firstColumn="0" w:lastColumn="0" w:oddVBand="0" w:evenVBand="0" w:oddHBand="1" w:evenHBand="0" w:firstRowFirstColumn="0" w:firstRowLastColumn="0" w:lastRowFirstColumn="0" w:lastRowLastColumn="0"/>
+              <w:rPr>
+                <w:rFonts w:ascii="Times New Roman" w:eastAsia="Times New Roman" w:hAnsi="Times New Roman" w:cs="Times New Roman"/>
+                <w:sz w:val="20"/>
+                <w:szCs w:val="20"/>
+                <w:lang w:eastAsia="cs-CZ"/>
+              </w:rPr>
+            </w:pPr>
+            <w:r>
+              <w:rPr>
+                <w:rFonts w:ascii="Times New Roman" w:eastAsia="Times New Roman" w:hAnsi="Times New Roman" w:cs="Times New Roman"/>
+                <w:sz w:val="20"/>
+                <w:szCs w:val="20"/>
+                <w:lang w:eastAsia="cs-CZ"/>
+              </w:rPr>
+              <w:t>-</w:t>
+            </w:r>
+          </w:p>
+        </w:tc>
+        <w:tc>
+          <w:tcPr>
+            <w:tcW w:w="1944" w:type="dxa"/>
             <w:noWrap/>
           </w:tcPr>
           <w:p>
@@ -2374,7 +2514,7 @@
         </w:tc>
         <w:tc>
           <w:tcPr>
-            <w:tcW w:w="1375" w:type="dxa"/>
+            <w:tcW w:w="1273" w:type="dxa"/>
             <w:noWrap/>
           </w:tcPr>
           <w:p>
@@ -2403,7 +2543,7 @@
         </w:tc>
         <w:tc>
           <w:tcPr>
-            <w:tcW w:w="1275" w:type="dxa"/>
+            <w:tcW w:w="1701" w:type="dxa"/>
             <w:noWrap/>
           </w:tcPr>
           <w:p>
@@ -2414,15 +2554,23 @@
                 <w:rFonts w:ascii="Times New Roman" w:eastAsia="Times New Roman" w:hAnsi="Times New Roman" w:cs="Times New Roman"/>
                 <w:sz w:val="20"/>
                 <w:szCs w:val="20"/>
-                <w:highlight w:val="yellow"/>
-                <w:lang w:eastAsia="cs-CZ"/>
-              </w:rPr>
-            </w:pPr>
-          </w:p>
-        </w:tc>
-        <w:tc>
-          <w:tcPr>
-            <w:tcW w:w="2268" w:type="dxa"/>
+                <w:lang w:eastAsia="cs-CZ"/>
+              </w:rPr>
+            </w:pPr>
+            <w:r>
+              <w:rPr>
+                <w:rFonts w:ascii="Times New Roman" w:eastAsia="Times New Roman" w:hAnsi="Times New Roman" w:cs="Times New Roman"/>
+                <w:sz w:val="20"/>
+                <w:szCs w:val="20"/>
+                <w:lang w:eastAsia="cs-CZ"/>
+              </w:rPr>
+              <w:t>-</w:t>
+            </w:r>
+          </w:p>
+        </w:tc>
+        <w:tc>
+          <w:tcPr>
+            <w:tcW w:w="1944" w:type="dxa"/>
             <w:noWrap/>
           </w:tcPr>
           <w:p>
@@ -2497,7 +2645,7 @@
         </w:tc>
         <w:tc>
           <w:tcPr>
-            <w:tcW w:w="1375" w:type="dxa"/>
+            <w:tcW w:w="1273" w:type="dxa"/>
             <w:noWrap/>
             <w:hideMark/>
           </w:tcPr>
@@ -2527,27 +2675,35 @@
         </w:tc>
         <w:tc>
           <w:tcPr>
-            <w:tcW w:w="1275" w:type="dxa"/>
-            <w:noWrap/>
-            <w:hideMark/>
-          </w:tcPr>
-          <w:p>
-            <w:pPr>
-              <w:jc w:val="center"/>
-              <w:cnfStyle w:val="000000100000" w:firstRow="0" w:lastRow="0" w:firstColumn="0" w:lastColumn="0" w:oddVBand="0" w:evenVBand="0" w:oddHBand="1" w:evenHBand="0" w:firstRowFirstColumn="0" w:firstRowLastColumn="0" w:lastRowFirstColumn="0" w:lastRowLastColumn="0"/>
-              <w:rPr>
-                <w:rFonts w:ascii="Times New Roman" w:eastAsia="Times New Roman" w:hAnsi="Times New Roman" w:cs="Times New Roman"/>
-                <w:sz w:val="20"/>
-                <w:szCs w:val="20"/>
-                <w:highlight w:val="yellow"/>
-                <w:lang w:eastAsia="cs-CZ"/>
-              </w:rPr>
-            </w:pPr>
-          </w:p>
-        </w:tc>
-        <w:tc>
-          <w:tcPr>
-            <w:tcW w:w="2268" w:type="dxa"/>
+            <w:tcW w:w="1701" w:type="dxa"/>
+            <w:noWrap/>
+            <w:hideMark/>
+          </w:tcPr>
+          <w:p>
+            <w:pPr>
+              <w:jc w:val="center"/>
+              <w:cnfStyle w:val="000000100000" w:firstRow="0" w:lastRow="0" w:firstColumn="0" w:lastColumn="0" w:oddVBand="0" w:evenVBand="0" w:oddHBand="1" w:evenHBand="0" w:firstRowFirstColumn="0" w:firstRowLastColumn="0" w:lastRowFirstColumn="0" w:lastRowLastColumn="0"/>
+              <w:rPr>
+                <w:rFonts w:ascii="Times New Roman" w:eastAsia="Times New Roman" w:hAnsi="Times New Roman" w:cs="Times New Roman"/>
+                <w:sz w:val="20"/>
+                <w:szCs w:val="20"/>
+                <w:lang w:eastAsia="cs-CZ"/>
+              </w:rPr>
+            </w:pPr>
+            <w:r>
+              <w:rPr>
+                <w:rFonts w:ascii="Times New Roman" w:eastAsia="Times New Roman" w:hAnsi="Times New Roman" w:cs="Times New Roman"/>
+                <w:sz w:val="20"/>
+                <w:szCs w:val="20"/>
+                <w:lang w:eastAsia="cs-CZ"/>
+              </w:rPr>
+              <w:t>-</w:t>
+            </w:r>
+          </w:p>
+        </w:tc>
+        <w:tc>
+          <w:tcPr>
+            <w:tcW w:w="1944" w:type="dxa"/>
             <w:noWrap/>
             <w:hideMark/>
           </w:tcPr>
@@ -2600,7 +2756,7 @@
         </w:tc>
         <w:tc>
           <w:tcPr>
-            <w:tcW w:w="1375" w:type="dxa"/>
+            <w:tcW w:w="1273" w:type="dxa"/>
             <w:noWrap/>
             <w:hideMark/>
           </w:tcPr>
@@ -2630,7 +2786,7 @@
         </w:tc>
         <w:tc>
           <w:tcPr>
-            <w:tcW w:w="1275" w:type="dxa"/>
+            <w:tcW w:w="1701" w:type="dxa"/>
             <w:noWrap/>
             <w:hideMark/>
           </w:tcPr>
@@ -2646,11 +2802,21 @@
                 <w:lang w:eastAsia="cs-CZ"/>
               </w:rPr>
             </w:pPr>
-          </w:p>
-        </w:tc>
-        <w:tc>
-          <w:tcPr>
-            <w:tcW w:w="2268" w:type="dxa"/>
+            <w:r>
+              <w:rPr>
+                <w:rFonts w:ascii="Times New Roman" w:eastAsia="Times New Roman" w:hAnsi="Times New Roman" w:cs="Times New Roman"/>
+                <w:sz w:val="20"/>
+                <w:szCs w:val="20"/>
+                <w:highlight w:val="yellow"/>
+                <w:lang w:eastAsia="cs-CZ"/>
+              </w:rPr>
+              <w:t>GUI</w:t>
+            </w:r>
+          </w:p>
+        </w:tc>
+        <w:tc>
+          <w:tcPr>
+            <w:tcW w:w="1944" w:type="dxa"/>
             <w:noWrap/>
             <w:hideMark/>
           </w:tcPr>
@@ -2714,7 +2880,7 @@
         </w:tc>
         <w:tc>
           <w:tcPr>
-            <w:tcW w:w="1375" w:type="dxa"/>
+            <w:tcW w:w="1273" w:type="dxa"/>
             <w:noWrap/>
           </w:tcPr>
           <w:p>
@@ -2743,26 +2909,34 @@
         </w:tc>
         <w:tc>
           <w:tcPr>
-            <w:tcW w:w="1275" w:type="dxa"/>
-            <w:noWrap/>
-          </w:tcPr>
-          <w:p>
-            <w:pPr>
-              <w:jc w:val="center"/>
-              <w:cnfStyle w:val="000000100000" w:firstRow="0" w:lastRow="0" w:firstColumn="0" w:lastColumn="0" w:oddVBand="0" w:evenVBand="0" w:oddHBand="1" w:evenHBand="0" w:firstRowFirstColumn="0" w:firstRowLastColumn="0" w:lastRowFirstColumn="0" w:lastRowLastColumn="0"/>
-              <w:rPr>
-                <w:rFonts w:ascii="Times New Roman" w:eastAsia="Times New Roman" w:hAnsi="Times New Roman" w:cs="Times New Roman"/>
-                <w:sz w:val="20"/>
-                <w:szCs w:val="20"/>
-                <w:highlight w:val="yellow"/>
-                <w:lang w:eastAsia="cs-CZ"/>
-              </w:rPr>
-            </w:pPr>
-          </w:p>
-        </w:tc>
-        <w:tc>
-          <w:tcPr>
-            <w:tcW w:w="2268" w:type="dxa"/>
+            <w:tcW w:w="1701" w:type="dxa"/>
+            <w:noWrap/>
+          </w:tcPr>
+          <w:p>
+            <w:pPr>
+              <w:jc w:val="center"/>
+              <w:cnfStyle w:val="000000100000" w:firstRow="0" w:lastRow="0" w:firstColumn="0" w:lastColumn="0" w:oddVBand="0" w:evenVBand="0" w:oddHBand="1" w:evenHBand="0" w:firstRowFirstColumn="0" w:firstRowLastColumn="0" w:lastRowFirstColumn="0" w:lastRowLastColumn="0"/>
+              <w:rPr>
+                <w:rFonts w:ascii="Times New Roman" w:eastAsia="Times New Roman" w:hAnsi="Times New Roman" w:cs="Times New Roman"/>
+                <w:sz w:val="20"/>
+                <w:szCs w:val="20"/>
+                <w:lang w:eastAsia="cs-CZ"/>
+              </w:rPr>
+            </w:pPr>
+            <w:r>
+              <w:rPr>
+                <w:rFonts w:ascii="Times New Roman" w:eastAsia="Times New Roman" w:hAnsi="Times New Roman" w:cs="Times New Roman"/>
+                <w:sz w:val="20"/>
+                <w:szCs w:val="20"/>
+                <w:lang w:eastAsia="cs-CZ"/>
+              </w:rPr>
+              <w:t>-</w:t>
+            </w:r>
+          </w:p>
+        </w:tc>
+        <w:tc>
+          <w:tcPr>
+            <w:tcW w:w="1944" w:type="dxa"/>
             <w:noWrap/>
           </w:tcPr>
           <w:p>
@@ -2836,7 +3010,7 @@
         </w:tc>
         <w:tc>
           <w:tcPr>
-            <w:tcW w:w="1375" w:type="dxa"/>
+            <w:tcW w:w="1273" w:type="dxa"/>
             <w:noWrap/>
           </w:tcPr>
           <w:p>
@@ -2865,7 +3039,7 @@
         </w:tc>
         <w:tc>
           <w:tcPr>
-            <w:tcW w:w="1275" w:type="dxa"/>
+            <w:tcW w:w="1701" w:type="dxa"/>
             <w:noWrap/>
           </w:tcPr>
           <w:p>
@@ -2876,15 +3050,23 @@
                 <w:rFonts w:ascii="Times New Roman" w:eastAsia="Times New Roman" w:hAnsi="Times New Roman" w:cs="Times New Roman"/>
                 <w:sz w:val="20"/>
                 <w:szCs w:val="20"/>
-                <w:highlight w:val="yellow"/>
-                <w:lang w:eastAsia="cs-CZ"/>
-              </w:rPr>
-            </w:pPr>
-          </w:p>
-        </w:tc>
-        <w:tc>
-          <w:tcPr>
-            <w:tcW w:w="2268" w:type="dxa"/>
+                <w:lang w:eastAsia="cs-CZ"/>
+              </w:rPr>
+            </w:pPr>
+            <w:r>
+              <w:rPr>
+                <w:rFonts w:ascii="Times New Roman" w:eastAsia="Times New Roman" w:hAnsi="Times New Roman" w:cs="Times New Roman"/>
+                <w:sz w:val="20"/>
+                <w:szCs w:val="20"/>
+                <w:lang w:eastAsia="cs-CZ"/>
+              </w:rPr>
+              <w:t>-</w:t>
+            </w:r>
+          </w:p>
+        </w:tc>
+        <w:tc>
+          <w:tcPr>
+            <w:tcW w:w="1944" w:type="dxa"/>
             <w:noWrap/>
           </w:tcPr>
           <w:p>
@@ -2937,7 +3119,7 @@
         </w:tc>
         <w:tc>
           <w:tcPr>
-            <w:tcW w:w="1375" w:type="dxa"/>
+            <w:tcW w:w="1273" w:type="dxa"/>
             <w:noWrap/>
           </w:tcPr>
           <w:p>
@@ -2966,26 +3148,34 @@
         </w:tc>
         <w:tc>
           <w:tcPr>
-            <w:tcW w:w="1275" w:type="dxa"/>
-            <w:noWrap/>
-          </w:tcPr>
-          <w:p>
-            <w:pPr>
-              <w:jc w:val="center"/>
-              <w:cnfStyle w:val="000000100000" w:firstRow="0" w:lastRow="0" w:firstColumn="0" w:lastColumn="0" w:oddVBand="0" w:evenVBand="0" w:oddHBand="1" w:evenHBand="0" w:firstRowFirstColumn="0" w:firstRowLastColumn="0" w:lastRowFirstColumn="0" w:lastRowLastColumn="0"/>
-              <w:rPr>
-                <w:rFonts w:ascii="Times New Roman" w:eastAsia="Times New Roman" w:hAnsi="Times New Roman" w:cs="Times New Roman"/>
-                <w:sz w:val="20"/>
-                <w:szCs w:val="20"/>
-                <w:highlight w:val="yellow"/>
-                <w:lang w:eastAsia="cs-CZ"/>
-              </w:rPr>
-            </w:pPr>
-          </w:p>
-        </w:tc>
-        <w:tc>
-          <w:tcPr>
-            <w:tcW w:w="2268" w:type="dxa"/>
+            <w:tcW w:w="1701" w:type="dxa"/>
+            <w:noWrap/>
+          </w:tcPr>
+          <w:p>
+            <w:pPr>
+              <w:jc w:val="center"/>
+              <w:cnfStyle w:val="000000100000" w:firstRow="0" w:lastRow="0" w:firstColumn="0" w:lastColumn="0" w:oddVBand="0" w:evenVBand="0" w:oddHBand="1" w:evenHBand="0" w:firstRowFirstColumn="0" w:firstRowLastColumn="0" w:lastRowFirstColumn="0" w:lastRowLastColumn="0"/>
+              <w:rPr>
+                <w:rFonts w:ascii="Times New Roman" w:eastAsia="Times New Roman" w:hAnsi="Times New Roman" w:cs="Times New Roman"/>
+                <w:sz w:val="20"/>
+                <w:szCs w:val="20"/>
+                <w:lang w:eastAsia="cs-CZ"/>
+              </w:rPr>
+            </w:pPr>
+            <w:r>
+              <w:rPr>
+                <w:rFonts w:ascii="Times New Roman" w:eastAsia="Times New Roman" w:hAnsi="Times New Roman" w:cs="Times New Roman"/>
+                <w:sz w:val="20"/>
+                <w:szCs w:val="20"/>
+                <w:lang w:eastAsia="cs-CZ"/>
+              </w:rPr>
+              <w:t>-</w:t>
+            </w:r>
+          </w:p>
+        </w:tc>
+        <w:tc>
+          <w:tcPr>
+            <w:tcW w:w="1944" w:type="dxa"/>
             <w:noWrap/>
           </w:tcPr>
           <w:p>
@@ -3118,7 +3308,7 @@
         </w:tc>
         <w:tc>
           <w:tcPr>
-            <w:tcW w:w="1375" w:type="dxa"/>
+            <w:tcW w:w="1273" w:type="dxa"/>
             <w:noWrap/>
           </w:tcPr>
           <w:p>
@@ -3147,7 +3337,7 @@
         </w:tc>
         <w:tc>
           <w:tcPr>
-            <w:tcW w:w="1275" w:type="dxa"/>
+            <w:tcW w:w="1701" w:type="dxa"/>
             <w:noWrap/>
           </w:tcPr>
           <w:p>
@@ -3158,15 +3348,23 @@
                 <w:rFonts w:ascii="Times New Roman" w:eastAsia="Times New Roman" w:hAnsi="Times New Roman" w:cs="Times New Roman"/>
                 <w:sz w:val="20"/>
                 <w:szCs w:val="20"/>
-                <w:highlight w:val="yellow"/>
-                <w:lang w:eastAsia="cs-CZ"/>
-              </w:rPr>
-            </w:pPr>
-          </w:p>
-        </w:tc>
-        <w:tc>
-          <w:tcPr>
-            <w:tcW w:w="2268" w:type="dxa"/>
+                <w:lang w:eastAsia="cs-CZ"/>
+              </w:rPr>
+            </w:pPr>
+            <w:r>
+              <w:rPr>
+                <w:rFonts w:ascii="Times New Roman" w:eastAsia="Times New Roman" w:hAnsi="Times New Roman" w:cs="Times New Roman"/>
+                <w:sz w:val="20"/>
+                <w:szCs w:val="20"/>
+                <w:lang w:eastAsia="cs-CZ"/>
+              </w:rPr>
+              <w:t>-</w:t>
+            </w:r>
+          </w:p>
+        </w:tc>
+        <w:tc>
+          <w:tcPr>
+            <w:tcW w:w="1944" w:type="dxa"/>
             <w:noWrap/>
           </w:tcPr>
           <w:p>
@@ -3297,55 +3495,63 @@
         </w:tc>
         <w:tc>
           <w:tcPr>
-            <w:tcW w:w="1375" w:type="dxa"/>
-            <w:noWrap/>
-          </w:tcPr>
-          <w:p>
-            <w:pPr>
-              <w:jc w:val="center"/>
-              <w:cnfStyle w:val="000000100000" w:firstRow="0" w:lastRow="0" w:firstColumn="0" w:lastColumn="0" w:oddVBand="0" w:evenVBand="0" w:oddHBand="1" w:evenHBand="0" w:firstRowFirstColumn="0" w:firstRowLastColumn="0" w:lastRowFirstColumn="0" w:lastRowLastColumn="0"/>
-              <w:rPr>
-                <w:rFonts w:ascii="Times New Roman" w:eastAsia="Times New Roman" w:hAnsi="Times New Roman" w:cs="Times New Roman"/>
-                <w:sz w:val="20"/>
-                <w:szCs w:val="20"/>
-                <w:highlight w:val="yellow"/>
-                <w:lang w:eastAsia="cs-CZ"/>
-              </w:rPr>
-            </w:pPr>
-            <w:r>
-              <w:rPr>
-                <w:rFonts w:ascii="Times New Roman" w:eastAsia="Times New Roman" w:hAnsi="Times New Roman" w:cs="Times New Roman"/>
-                <w:sz w:val="20"/>
-                <w:szCs w:val="20"/>
-                <w:highlight w:val="yellow"/>
-                <w:lang w:eastAsia="cs-CZ"/>
-              </w:rPr>
-              <w:t>0.5</w:t>
-            </w:r>
-          </w:p>
-        </w:tc>
-        <w:tc>
-          <w:tcPr>
-            <w:tcW w:w="1275" w:type="dxa"/>
-            <w:noWrap/>
-          </w:tcPr>
-          <w:p>
-            <w:pPr>
-              <w:jc w:val="center"/>
-              <w:cnfStyle w:val="000000100000" w:firstRow="0" w:lastRow="0" w:firstColumn="0" w:lastColumn="0" w:oddVBand="0" w:evenVBand="0" w:oddHBand="1" w:evenHBand="0" w:firstRowFirstColumn="0" w:firstRowLastColumn="0" w:lastRowFirstColumn="0" w:lastRowLastColumn="0"/>
-              <w:rPr>
-                <w:rFonts w:ascii="Times New Roman" w:eastAsia="Times New Roman" w:hAnsi="Times New Roman" w:cs="Times New Roman"/>
-                <w:sz w:val="20"/>
-                <w:szCs w:val="20"/>
-                <w:highlight w:val="yellow"/>
-                <w:lang w:eastAsia="cs-CZ"/>
-              </w:rPr>
-            </w:pPr>
-          </w:p>
-        </w:tc>
-        <w:tc>
-          <w:tcPr>
-            <w:tcW w:w="2268" w:type="dxa"/>
+            <w:tcW w:w="1273" w:type="dxa"/>
+            <w:noWrap/>
+          </w:tcPr>
+          <w:p>
+            <w:pPr>
+              <w:jc w:val="center"/>
+              <w:cnfStyle w:val="000000100000" w:firstRow="0" w:lastRow="0" w:firstColumn="0" w:lastColumn="0" w:oddVBand="0" w:evenVBand="0" w:oddHBand="1" w:evenHBand="0" w:firstRowFirstColumn="0" w:firstRowLastColumn="0" w:lastRowFirstColumn="0" w:lastRowLastColumn="0"/>
+              <w:rPr>
+                <w:rFonts w:ascii="Times New Roman" w:eastAsia="Times New Roman" w:hAnsi="Times New Roman" w:cs="Times New Roman"/>
+                <w:sz w:val="20"/>
+                <w:szCs w:val="20"/>
+                <w:highlight w:val="yellow"/>
+                <w:lang w:eastAsia="cs-CZ"/>
+              </w:rPr>
+            </w:pPr>
+            <w:r>
+              <w:rPr>
+                <w:rFonts w:ascii="Times New Roman" w:eastAsia="Times New Roman" w:hAnsi="Times New Roman" w:cs="Times New Roman"/>
+                <w:sz w:val="20"/>
+                <w:szCs w:val="20"/>
+                <w:highlight w:val="yellow"/>
+                <w:lang w:eastAsia="cs-CZ"/>
+              </w:rPr>
+              <w:t>1</w:t>
+            </w:r>
+          </w:p>
+        </w:tc>
+        <w:tc>
+          <w:tcPr>
+            <w:tcW w:w="1701" w:type="dxa"/>
+            <w:noWrap/>
+          </w:tcPr>
+          <w:p>
+            <w:pPr>
+              <w:jc w:val="center"/>
+              <w:cnfStyle w:val="000000100000" w:firstRow="0" w:lastRow="0" w:firstColumn="0" w:lastColumn="0" w:oddVBand="0" w:evenVBand="0" w:oddHBand="1" w:evenHBand="0" w:firstRowFirstColumn="0" w:firstRowLastColumn="0" w:lastRowFirstColumn="0" w:lastRowLastColumn="0"/>
+              <w:rPr>
+                <w:rFonts w:ascii="Times New Roman" w:eastAsia="Times New Roman" w:hAnsi="Times New Roman" w:cs="Times New Roman"/>
+                <w:sz w:val="20"/>
+                <w:szCs w:val="20"/>
+                <w:lang w:eastAsia="cs-CZ"/>
+              </w:rPr>
+            </w:pPr>
+            <w:r>
+              <w:rPr>
+                <w:rFonts w:ascii="Times New Roman" w:eastAsia="Times New Roman" w:hAnsi="Times New Roman" w:cs="Times New Roman"/>
+                <w:sz w:val="20"/>
+                <w:szCs w:val="20"/>
+                <w:lang w:eastAsia="cs-CZ"/>
+              </w:rPr>
+              <w:t>-</w:t>
+            </w:r>
+          </w:p>
+        </w:tc>
+        <w:tc>
+          <w:tcPr>
+            <w:tcW w:w="1944" w:type="dxa"/>
             <w:noWrap/>
           </w:tcPr>
           <w:p>
@@ -3368,7 +3574,6 @@
         </w:trPr>
         <w:tc>
           <w:tcPr>
-            <w:cnfStyle w:val="001000000000" w:firstRow="0" w:lastRow="0" w:firstColumn="1" w:lastColumn="0" w:oddVBand="0" w:evenVBand="0" w:oddHBand="0" w:evenHBand="0" w:firstRowFirstColumn="0" w:firstRowLastColumn="0" w:lastRowFirstColumn="0" w:lastRowLastColumn="0"/>
             <w:tcW w:w="1517" w:type="dxa"/>
             <w:vMerge w:val="restart"/>
             <w:shd w:val="clear" w:color="auto" w:fill="BFBFBF" w:themeFill="background1" w:themeFillShade="BF"/>
@@ -3377,6 +3582,7 @@
           </w:tcPr>
           <w:p>
             <w:pPr>
+              <w:cnfStyle w:val="001000000000" w:firstRow="0" w:lastRow="0" w:firstColumn="1" w:lastColumn="0" w:oddVBand="0" w:evenVBand="0" w:oddHBand="0" w:evenHBand="0" w:firstRowFirstColumn="0" w:firstRowLastColumn="0" w:lastRowFirstColumn="0" w:lastRowLastColumn="0"/>
               <w:rPr>
                 <w:rFonts w:ascii="Arial" w:eastAsia="Times New Roman" w:hAnsi="Arial" w:cs="Arial"/>
                 <w:sz w:val="20"/>
@@ -3403,7 +3609,6 @@
           </w:tcPr>
           <w:p>
             <w:pPr>
-              <w:cnfStyle w:val="000000000000" w:firstRow="0" w:lastRow="0" w:firstColumn="0" w:lastColumn="0" w:oddVBand="0" w:evenVBand="0" w:oddHBand="0" w:evenHBand="0" w:firstRowFirstColumn="0" w:firstRowLastColumn="0" w:lastRowFirstColumn="0" w:lastRowLastColumn="0"/>
               <w:rPr>
                 <w:rFonts w:ascii="Arial" w:eastAsia="Times New Roman" w:hAnsi="Arial" w:cs="Arial"/>
                 <w:sz w:val="20"/>
@@ -3424,14 +3629,13 @@
         </w:tc>
         <w:tc>
           <w:tcPr>
-            <w:tcW w:w="1375" w:type="dxa"/>
-            <w:noWrap/>
-            <w:hideMark/>
-          </w:tcPr>
-          <w:p>
-            <w:pPr>
-              <w:jc w:val="center"/>
-              <w:cnfStyle w:val="000000000000" w:firstRow="0" w:lastRow="0" w:firstColumn="0" w:lastColumn="0" w:oddVBand="0" w:evenVBand="0" w:oddHBand="0" w:evenHBand="0" w:firstRowFirstColumn="0" w:firstRowLastColumn="0" w:lastRowFirstColumn="0" w:lastRowLastColumn="0"/>
+            <w:tcW w:w="1273" w:type="dxa"/>
+            <w:noWrap/>
+            <w:hideMark/>
+          </w:tcPr>
+          <w:p>
+            <w:pPr>
+              <w:jc w:val="center"/>
               <w:rPr>
                 <w:rFonts w:ascii="Times New Roman" w:eastAsia="Times New Roman" w:hAnsi="Times New Roman" w:cs="Times New Roman"/>
                 <w:sz w:val="20"/>
@@ -3452,33 +3656,40 @@
         </w:tc>
         <w:tc>
           <w:tcPr>
-            <w:tcW w:w="1275" w:type="dxa"/>
-            <w:noWrap/>
-            <w:hideMark/>
-          </w:tcPr>
-          <w:p>
-            <w:pPr>
-              <w:jc w:val="center"/>
-              <w:cnfStyle w:val="000000000000" w:firstRow="0" w:lastRow="0" w:firstColumn="0" w:lastColumn="0" w:oddVBand="0" w:evenVBand="0" w:oddHBand="0" w:evenHBand="0" w:firstRowFirstColumn="0" w:firstRowLastColumn="0" w:lastRowFirstColumn="0" w:lastRowLastColumn="0"/>
-              <w:rPr>
-                <w:rFonts w:ascii="Times New Roman" w:eastAsia="Times New Roman" w:hAnsi="Times New Roman" w:cs="Times New Roman"/>
-                <w:sz w:val="20"/>
-                <w:szCs w:val="20"/>
-                <w:lang w:eastAsia="cs-CZ"/>
-              </w:rPr>
-            </w:pPr>
-          </w:p>
-        </w:tc>
-        <w:tc>
-          <w:tcPr>
-            <w:tcW w:w="2268" w:type="dxa"/>
-            <w:noWrap/>
-            <w:hideMark/>
-          </w:tcPr>
-          <w:p>
-            <w:pPr>
-              <w:jc w:val="center"/>
-              <w:cnfStyle w:val="000000000000" w:firstRow="0" w:lastRow="0" w:firstColumn="0" w:lastColumn="0" w:oddVBand="0" w:evenVBand="0" w:oddHBand="0" w:evenHBand="0" w:firstRowFirstColumn="0" w:firstRowLastColumn="0" w:lastRowFirstColumn="0" w:lastRowLastColumn="0"/>
+            <w:tcW w:w="1701" w:type="dxa"/>
+            <w:noWrap/>
+            <w:hideMark/>
+          </w:tcPr>
+          <w:p>
+            <w:pPr>
+              <w:jc w:val="center"/>
+              <w:rPr>
+                <w:rFonts w:ascii="Times New Roman" w:eastAsia="Times New Roman" w:hAnsi="Times New Roman" w:cs="Times New Roman"/>
+                <w:sz w:val="20"/>
+                <w:szCs w:val="20"/>
+                <w:lang w:eastAsia="cs-CZ"/>
+              </w:rPr>
+            </w:pPr>
+            <w:r>
+              <w:rPr>
+                <w:rFonts w:ascii="Times New Roman" w:eastAsia="Times New Roman" w:hAnsi="Times New Roman" w:cs="Times New Roman"/>
+                <w:sz w:val="20"/>
+                <w:szCs w:val="20"/>
+                <w:lang w:eastAsia="cs-CZ"/>
+              </w:rPr>
+              <w:t>-</w:t>
+            </w:r>
+          </w:p>
+        </w:tc>
+        <w:tc>
+          <w:tcPr>
+            <w:tcW w:w="1944" w:type="dxa"/>
+            <w:noWrap/>
+            <w:hideMark/>
+          </w:tcPr>
+          <w:p>
+            <w:pPr>
+              <w:jc w:val="center"/>
               <w:rPr>
                 <w:rFonts w:ascii="Times New Roman" w:eastAsia="Times New Roman" w:hAnsi="Times New Roman" w:cs="Times New Roman"/>
                 <w:sz w:val="20"/>
@@ -3542,7 +3753,7 @@
         </w:tc>
         <w:tc>
           <w:tcPr>
-            <w:tcW w:w="1375" w:type="dxa"/>
+            <w:tcW w:w="1273" w:type="dxa"/>
             <w:noWrap/>
             <w:hideMark/>
           </w:tcPr>
@@ -3570,26 +3781,35 @@
         </w:tc>
         <w:tc>
           <w:tcPr>
-            <w:tcW w:w="1275" w:type="dxa"/>
-            <w:noWrap/>
-            <w:hideMark/>
-          </w:tcPr>
-          <w:p>
-            <w:pPr>
-              <w:jc w:val="center"/>
-              <w:cnfStyle w:val="000000100000" w:firstRow="0" w:lastRow="0" w:firstColumn="0" w:lastColumn="0" w:oddVBand="0" w:evenVBand="0" w:oddHBand="1" w:evenHBand="0" w:firstRowFirstColumn="0" w:firstRowLastColumn="0" w:lastRowFirstColumn="0" w:lastRowLastColumn="0"/>
-              <w:rPr>
-                <w:rFonts w:ascii="Times New Roman" w:eastAsia="Times New Roman" w:hAnsi="Times New Roman" w:cs="Times New Roman"/>
-                <w:sz w:val="20"/>
-                <w:szCs w:val="20"/>
-                <w:lang w:eastAsia="cs-CZ"/>
-              </w:rPr>
-            </w:pPr>
-          </w:p>
-        </w:tc>
-        <w:tc>
-          <w:tcPr>
-            <w:tcW w:w="2268" w:type="dxa"/>
+            <w:tcW w:w="1701" w:type="dxa"/>
+            <w:noWrap/>
+            <w:hideMark/>
+          </w:tcPr>
+          <w:p>
+            <w:pPr>
+              <w:jc w:val="center"/>
+              <w:cnfStyle w:val="000000100000" w:firstRow="0" w:lastRow="0" w:firstColumn="0" w:lastColumn="0" w:oddVBand="0" w:evenVBand="0" w:oddHBand="1" w:evenHBand="0" w:firstRowFirstColumn="0" w:firstRowLastColumn="0" w:lastRowFirstColumn="0" w:lastRowLastColumn="0"/>
+              <w:rPr>
+                <w:rFonts w:ascii="Times New Roman" w:eastAsia="Times New Roman" w:hAnsi="Times New Roman" w:cs="Times New Roman"/>
+                <w:sz w:val="20"/>
+                <w:szCs w:val="20"/>
+                <w:lang w:eastAsia="cs-CZ"/>
+              </w:rPr>
+            </w:pPr>
+            <w:r>
+              <w:rPr>
+                <w:rFonts w:ascii="Times New Roman" w:eastAsia="Times New Roman" w:hAnsi="Times New Roman" w:cs="Times New Roman"/>
+                <w:sz w:val="20"/>
+                <w:szCs w:val="20"/>
+                <w:lang w:eastAsia="cs-CZ"/>
+              </w:rPr>
+              <w:t>-</w:t>
+            </w:r>
+          </w:p>
+        </w:tc>
+        <w:tc>
+          <w:tcPr>
+            <w:tcW w:w="1944" w:type="dxa"/>
             <w:noWrap/>
             <w:hideMark/>
           </w:tcPr>
@@ -3613,7 +3833,6 @@
         </w:trPr>
         <w:tc>
           <w:tcPr>
-            <w:cnfStyle w:val="001000000000" w:firstRow="0" w:lastRow="0" w:firstColumn="1" w:lastColumn="0" w:oddVBand="0" w:evenVBand="0" w:oddHBand="0" w:evenHBand="0" w:firstRowFirstColumn="0" w:firstRowLastColumn="0" w:lastRowFirstColumn="0" w:lastRowLastColumn="0"/>
             <w:tcW w:w="1517" w:type="dxa"/>
             <w:vMerge/>
             <w:shd w:val="clear" w:color="auto" w:fill="BFBFBF" w:themeFill="background1" w:themeFillShade="BF"/>
@@ -3622,6 +3841,7 @@
           </w:tcPr>
           <w:p>
             <w:pPr>
+              <w:cnfStyle w:val="001000000000" w:firstRow="0" w:lastRow="0" w:firstColumn="1" w:lastColumn="0" w:oddVBand="0" w:evenVBand="0" w:oddHBand="0" w:evenHBand="0" w:firstRowFirstColumn="0" w:firstRowLastColumn="0" w:lastRowFirstColumn="0" w:lastRowLastColumn="0"/>
               <w:rPr>
                 <w:rFonts w:ascii="Times New Roman" w:eastAsia="Times New Roman" w:hAnsi="Times New Roman" w:cs="Times New Roman"/>
                 <w:sz w:val="20"/>
@@ -3638,7 +3858,6 @@
           </w:tcPr>
           <w:p>
             <w:pPr>
-              <w:cnfStyle w:val="000000000000" w:firstRow="0" w:lastRow="0" w:firstColumn="0" w:lastColumn="0" w:oddVBand="0" w:evenVBand="0" w:oddHBand="0" w:evenHBand="0" w:firstRowFirstColumn="0" w:firstRowLastColumn="0" w:lastRowFirstColumn="0" w:lastRowLastColumn="0"/>
               <w:rPr>
                 <w:rFonts w:ascii="Arial" w:eastAsia="Times New Roman" w:hAnsi="Arial" w:cs="Arial"/>
                 <w:sz w:val="20"/>
@@ -3659,14 +3878,13 @@
         </w:tc>
         <w:tc>
           <w:tcPr>
-            <w:tcW w:w="1375" w:type="dxa"/>
-            <w:noWrap/>
-            <w:hideMark/>
-          </w:tcPr>
-          <w:p>
-            <w:pPr>
-              <w:jc w:val="center"/>
-              <w:cnfStyle w:val="000000000000" w:firstRow="0" w:lastRow="0" w:firstColumn="0" w:lastColumn="0" w:oddVBand="0" w:evenVBand="0" w:oddHBand="0" w:evenHBand="0" w:firstRowFirstColumn="0" w:firstRowLastColumn="0" w:lastRowFirstColumn="0" w:lastRowLastColumn="0"/>
+            <w:tcW w:w="1273" w:type="dxa"/>
+            <w:noWrap/>
+            <w:hideMark/>
+          </w:tcPr>
+          <w:p>
+            <w:pPr>
+              <w:jc w:val="center"/>
               <w:rPr>
                 <w:rFonts w:ascii="Arial" w:eastAsia="Times New Roman" w:hAnsi="Arial" w:cs="Arial"/>
                 <w:sz w:val="20"/>
@@ -3687,33 +3905,40 @@
         </w:tc>
         <w:tc>
           <w:tcPr>
-            <w:tcW w:w="1275" w:type="dxa"/>
-            <w:noWrap/>
-            <w:hideMark/>
-          </w:tcPr>
-          <w:p>
-            <w:pPr>
-              <w:jc w:val="center"/>
-              <w:cnfStyle w:val="000000000000" w:firstRow="0" w:lastRow="0" w:firstColumn="0" w:lastColumn="0" w:oddVBand="0" w:evenVBand="0" w:oddHBand="0" w:evenHBand="0" w:firstRowFirstColumn="0" w:firstRowLastColumn="0" w:lastRowFirstColumn="0" w:lastRowLastColumn="0"/>
-              <w:rPr>
-                <w:rFonts w:ascii="Times New Roman" w:eastAsia="Times New Roman" w:hAnsi="Times New Roman" w:cs="Times New Roman"/>
-                <w:sz w:val="20"/>
-                <w:szCs w:val="20"/>
-                <w:lang w:eastAsia="cs-CZ"/>
-              </w:rPr>
-            </w:pPr>
-          </w:p>
-        </w:tc>
-        <w:tc>
-          <w:tcPr>
-            <w:tcW w:w="2268" w:type="dxa"/>
-            <w:noWrap/>
-            <w:hideMark/>
-          </w:tcPr>
-          <w:p>
-            <w:pPr>
-              <w:jc w:val="center"/>
-              <w:cnfStyle w:val="000000000000" w:firstRow="0" w:lastRow="0" w:firstColumn="0" w:lastColumn="0" w:oddVBand="0" w:evenVBand="0" w:oddHBand="0" w:evenHBand="0" w:firstRowFirstColumn="0" w:firstRowLastColumn="0" w:lastRowFirstColumn="0" w:lastRowLastColumn="0"/>
+            <w:tcW w:w="1701" w:type="dxa"/>
+            <w:noWrap/>
+            <w:hideMark/>
+          </w:tcPr>
+          <w:p>
+            <w:pPr>
+              <w:jc w:val="center"/>
+              <w:rPr>
+                <w:rFonts w:ascii="Times New Roman" w:eastAsia="Times New Roman" w:hAnsi="Times New Roman" w:cs="Times New Roman"/>
+                <w:sz w:val="20"/>
+                <w:szCs w:val="20"/>
+                <w:lang w:eastAsia="cs-CZ"/>
+              </w:rPr>
+            </w:pPr>
+            <w:r>
+              <w:rPr>
+                <w:rFonts w:ascii="Times New Roman" w:eastAsia="Times New Roman" w:hAnsi="Times New Roman" w:cs="Times New Roman"/>
+                <w:sz w:val="20"/>
+                <w:szCs w:val="20"/>
+                <w:lang w:eastAsia="cs-CZ"/>
+              </w:rPr>
+              <w:t>-</w:t>
+            </w:r>
+          </w:p>
+        </w:tc>
+        <w:tc>
+          <w:tcPr>
+            <w:tcW w:w="1944" w:type="dxa"/>
+            <w:noWrap/>
+            <w:hideMark/>
+          </w:tcPr>
+          <w:p>
+            <w:pPr>
+              <w:jc w:val="center"/>
               <w:rPr>
                 <w:rFonts w:ascii="Times New Roman" w:eastAsia="Times New Roman" w:hAnsi="Times New Roman" w:cs="Times New Roman"/>
                 <w:sz w:val="20"/>
@@ -3777,7 +4002,7 @@
         </w:tc>
         <w:tc>
           <w:tcPr>
-            <w:tcW w:w="1375" w:type="dxa"/>
+            <w:tcW w:w="1273" w:type="dxa"/>
             <w:noWrap/>
             <w:hideMark/>
           </w:tcPr>
@@ -3805,26 +4030,26 @@
         </w:tc>
         <w:tc>
           <w:tcPr>
-            <w:tcW w:w="1275" w:type="dxa"/>
-            <w:noWrap/>
-            <w:hideMark/>
-          </w:tcPr>
-          <w:p>
-            <w:pPr>
-              <w:jc w:val="center"/>
-              <w:cnfStyle w:val="000000100000" w:firstRow="0" w:lastRow="0" w:firstColumn="0" w:lastColumn="0" w:oddVBand="0" w:evenVBand="0" w:oddHBand="1" w:evenHBand="0" w:firstRowFirstColumn="0" w:firstRowLastColumn="0" w:lastRowFirstColumn="0" w:lastRowLastColumn="0"/>
-              <w:rPr>
-                <w:rFonts w:ascii="Times New Roman" w:eastAsia="Times New Roman" w:hAnsi="Times New Roman" w:cs="Times New Roman"/>
-                <w:sz w:val="20"/>
-                <w:szCs w:val="20"/>
-                <w:lang w:eastAsia="cs-CZ"/>
-              </w:rPr>
-            </w:pPr>
-          </w:p>
-        </w:tc>
-        <w:tc>
-          <w:tcPr>
-            <w:tcW w:w="2268" w:type="dxa"/>
+            <w:tcW w:w="1701" w:type="dxa"/>
+            <w:noWrap/>
+            <w:hideMark/>
+          </w:tcPr>
+          <w:p>
+            <w:pPr>
+              <w:jc w:val="center"/>
+              <w:cnfStyle w:val="000000100000" w:firstRow="0" w:lastRow="0" w:firstColumn="0" w:lastColumn="0" w:oddVBand="0" w:evenVBand="0" w:oddHBand="1" w:evenHBand="0" w:firstRowFirstColumn="0" w:firstRowLastColumn="0" w:lastRowFirstColumn="0" w:lastRowLastColumn="0"/>
+              <w:rPr>
+                <w:rFonts w:ascii="Times New Roman" w:eastAsia="Times New Roman" w:hAnsi="Times New Roman" w:cs="Times New Roman"/>
+                <w:sz w:val="20"/>
+                <w:szCs w:val="20"/>
+                <w:lang w:eastAsia="cs-CZ"/>
+              </w:rPr>
+            </w:pPr>
+          </w:p>
+        </w:tc>
+        <w:tc>
+          <w:tcPr>
+            <w:tcW w:w="1944" w:type="dxa"/>
             <w:noWrap/>
             <w:hideMark/>
           </w:tcPr>
@@ -3848,7 +4073,6 @@
         </w:trPr>
         <w:tc>
           <w:tcPr>
-            <w:cnfStyle w:val="001000000000" w:firstRow="0" w:lastRow="0" w:firstColumn="1" w:lastColumn="0" w:oddVBand="0" w:evenVBand="0" w:oddHBand="0" w:evenHBand="0" w:firstRowFirstColumn="0" w:firstRowLastColumn="0" w:lastRowFirstColumn="0" w:lastRowLastColumn="0"/>
             <w:tcW w:w="1517" w:type="dxa"/>
             <w:vMerge/>
             <w:shd w:val="clear" w:color="auto" w:fill="BFBFBF" w:themeFill="background1" w:themeFillShade="BF"/>
@@ -3857,6 +4081,7 @@
           </w:tcPr>
           <w:p>
             <w:pPr>
+              <w:cnfStyle w:val="001000000000" w:firstRow="0" w:lastRow="0" w:firstColumn="1" w:lastColumn="0" w:oddVBand="0" w:evenVBand="0" w:oddHBand="0" w:evenHBand="0" w:firstRowFirstColumn="0" w:firstRowLastColumn="0" w:lastRowFirstColumn="0" w:lastRowLastColumn="0"/>
               <w:rPr>
                 <w:rFonts w:ascii="Times New Roman" w:eastAsia="Times New Roman" w:hAnsi="Times New Roman" w:cs="Times New Roman"/>
                 <w:sz w:val="20"/>
@@ -3873,7 +4098,6 @@
           </w:tcPr>
           <w:p>
             <w:pPr>
-              <w:cnfStyle w:val="000000000000" w:firstRow="0" w:lastRow="0" w:firstColumn="0" w:lastColumn="0" w:oddVBand="0" w:evenVBand="0" w:oddHBand="0" w:evenHBand="0" w:firstRowFirstColumn="0" w:firstRowLastColumn="0" w:lastRowFirstColumn="0" w:lastRowLastColumn="0"/>
               <w:rPr>
                 <w:rFonts w:ascii="Arial" w:eastAsia="Times New Roman" w:hAnsi="Arial" w:cs="Arial"/>
                 <w:sz w:val="20"/>
@@ -3894,14 +4118,13 @@
         </w:tc>
         <w:tc>
           <w:tcPr>
-            <w:tcW w:w="1375" w:type="dxa"/>
-            <w:noWrap/>
-            <w:hideMark/>
-          </w:tcPr>
-          <w:p>
-            <w:pPr>
-              <w:jc w:val="center"/>
-              <w:cnfStyle w:val="000000000000" w:firstRow="0" w:lastRow="0" w:firstColumn="0" w:lastColumn="0" w:oddVBand="0" w:evenVBand="0" w:oddHBand="0" w:evenHBand="0" w:firstRowFirstColumn="0" w:firstRowLastColumn="0" w:lastRowFirstColumn="0" w:lastRowLastColumn="0"/>
+            <w:tcW w:w="1273" w:type="dxa"/>
+            <w:noWrap/>
+            <w:hideMark/>
+          </w:tcPr>
+          <w:p>
+            <w:pPr>
+              <w:jc w:val="center"/>
               <w:rPr>
                 <w:rFonts w:ascii="Arial" w:eastAsia="Times New Roman" w:hAnsi="Arial" w:cs="Arial"/>
                 <w:sz w:val="20"/>
@@ -3922,33 +4145,40 @@
         </w:tc>
         <w:tc>
           <w:tcPr>
-            <w:tcW w:w="1275" w:type="dxa"/>
-            <w:noWrap/>
-            <w:hideMark/>
-          </w:tcPr>
-          <w:p>
-            <w:pPr>
-              <w:jc w:val="center"/>
-              <w:cnfStyle w:val="000000000000" w:firstRow="0" w:lastRow="0" w:firstColumn="0" w:lastColumn="0" w:oddVBand="0" w:evenVBand="0" w:oddHBand="0" w:evenHBand="0" w:firstRowFirstColumn="0" w:firstRowLastColumn="0" w:lastRowFirstColumn="0" w:lastRowLastColumn="0"/>
-              <w:rPr>
-                <w:rFonts w:ascii="Times New Roman" w:eastAsia="Times New Roman" w:hAnsi="Times New Roman" w:cs="Times New Roman"/>
-                <w:sz w:val="20"/>
-                <w:szCs w:val="20"/>
-                <w:lang w:eastAsia="cs-CZ"/>
-              </w:rPr>
-            </w:pPr>
-          </w:p>
-        </w:tc>
-        <w:tc>
-          <w:tcPr>
-            <w:tcW w:w="2268" w:type="dxa"/>
-            <w:noWrap/>
-            <w:hideMark/>
-          </w:tcPr>
-          <w:p>
-            <w:pPr>
-              <w:jc w:val="center"/>
-              <w:cnfStyle w:val="000000000000" w:firstRow="0" w:lastRow="0" w:firstColumn="0" w:lastColumn="0" w:oddVBand="0" w:evenVBand="0" w:oddHBand="0" w:evenHBand="0" w:firstRowFirstColumn="0" w:firstRowLastColumn="0" w:lastRowFirstColumn="0" w:lastRowLastColumn="0"/>
+            <w:tcW w:w="1701" w:type="dxa"/>
+            <w:noWrap/>
+            <w:hideMark/>
+          </w:tcPr>
+          <w:p>
+            <w:pPr>
+              <w:jc w:val="center"/>
+              <w:rPr>
+                <w:rFonts w:ascii="Times New Roman" w:eastAsia="Times New Roman" w:hAnsi="Times New Roman" w:cs="Times New Roman"/>
+                <w:sz w:val="20"/>
+                <w:szCs w:val="20"/>
+                <w:lang w:eastAsia="cs-CZ"/>
+              </w:rPr>
+            </w:pPr>
+            <w:r>
+              <w:rPr>
+                <w:rFonts w:ascii="Times New Roman" w:eastAsia="Times New Roman" w:hAnsi="Times New Roman" w:cs="Times New Roman"/>
+                <w:sz w:val="20"/>
+                <w:szCs w:val="20"/>
+                <w:lang w:eastAsia="cs-CZ"/>
+              </w:rPr>
+              <w:t>-</w:t>
+            </w:r>
+          </w:p>
+        </w:tc>
+        <w:tc>
+          <w:tcPr>
+            <w:tcW w:w="1944" w:type="dxa"/>
+            <w:noWrap/>
+            <w:hideMark/>
+          </w:tcPr>
+          <w:p>
+            <w:pPr>
+              <w:jc w:val="center"/>
               <w:rPr>
                 <w:rFonts w:ascii="Times New Roman" w:eastAsia="Times New Roman" w:hAnsi="Times New Roman" w:cs="Times New Roman"/>
                 <w:sz w:val="20"/>
@@ -4042,7 +4272,7 @@
         </w:tc>
         <w:tc>
           <w:tcPr>
-            <w:tcW w:w="1375" w:type="dxa"/>
+            <w:tcW w:w="1273" w:type="dxa"/>
             <w:noWrap/>
             <w:hideMark/>
           </w:tcPr>
@@ -4070,26 +4300,36 @@
         </w:tc>
         <w:tc>
           <w:tcPr>
-            <w:tcW w:w="1275" w:type="dxa"/>
-            <w:noWrap/>
-            <w:hideMark/>
-          </w:tcPr>
-          <w:p>
-            <w:pPr>
-              <w:jc w:val="center"/>
-              <w:cnfStyle w:val="000000100000" w:firstRow="0" w:lastRow="0" w:firstColumn="0" w:lastColumn="0" w:oddVBand="0" w:evenVBand="0" w:oddHBand="1" w:evenHBand="0" w:firstRowFirstColumn="0" w:firstRowLastColumn="0" w:lastRowFirstColumn="0" w:lastRowLastColumn="0"/>
-              <w:rPr>
-                <w:rFonts w:ascii="Times New Roman" w:eastAsia="Times New Roman" w:hAnsi="Times New Roman" w:cs="Times New Roman"/>
-                <w:sz w:val="20"/>
-                <w:szCs w:val="20"/>
-                <w:lang w:eastAsia="cs-CZ"/>
-              </w:rPr>
-            </w:pPr>
-          </w:p>
-        </w:tc>
-        <w:tc>
-          <w:tcPr>
-            <w:tcW w:w="2268" w:type="dxa"/>
+            <w:tcW w:w="1701" w:type="dxa"/>
+            <w:noWrap/>
+            <w:hideMark/>
+          </w:tcPr>
+          <w:p>
+            <w:pPr>
+              <w:jc w:val="center"/>
+              <w:cnfStyle w:val="000000100000" w:firstRow="0" w:lastRow="0" w:firstColumn="0" w:lastColumn="0" w:oddVBand="0" w:evenVBand="0" w:oddHBand="1" w:evenHBand="0" w:firstRowFirstColumn="0" w:firstRowLastColumn="0" w:lastRowFirstColumn="0" w:lastRowLastColumn="0"/>
+              <w:rPr>
+                <w:rFonts w:ascii="Times New Roman" w:eastAsia="Times New Roman" w:hAnsi="Times New Roman" w:cs="Times New Roman"/>
+                <w:sz w:val="20"/>
+                <w:szCs w:val="20"/>
+                <w:lang w:eastAsia="cs-CZ"/>
+              </w:rPr>
+            </w:pPr>
+            <w:r>
+              <w:rPr>
+                <w:rFonts w:ascii="Times New Roman" w:eastAsia="Times New Roman" w:hAnsi="Times New Roman" w:cs="Times New Roman"/>
+                <w:sz w:val="20"/>
+                <w:szCs w:val="20"/>
+                <w:highlight w:val="yellow"/>
+                <w:lang w:eastAsia="cs-CZ"/>
+              </w:rPr>
+              <w:t>GUI</w:t>
+            </w:r>
+          </w:p>
+        </w:tc>
+        <w:tc>
+          <w:tcPr>
+            <w:tcW w:w="1944" w:type="dxa"/>
             <w:noWrap/>
             <w:hideMark/>
           </w:tcPr>
@@ -4158,7 +4398,7 @@
         </w:tc>
         <w:tc>
           <w:tcPr>
-            <w:tcW w:w="1375" w:type="dxa"/>
+            <w:tcW w:w="1273" w:type="dxa"/>
             <w:noWrap/>
           </w:tcPr>
           <w:p>
@@ -4185,7 +4425,7 @@
         </w:tc>
         <w:tc>
           <w:tcPr>
-            <w:tcW w:w="1275" w:type="dxa"/>
+            <w:tcW w:w="1701" w:type="dxa"/>
             <w:noWrap/>
           </w:tcPr>
           <w:p>
@@ -4199,11 +4439,20 @@
                 <w:lang w:eastAsia="cs-CZ"/>
               </w:rPr>
             </w:pPr>
-          </w:p>
-        </w:tc>
-        <w:tc>
-          <w:tcPr>
-            <w:tcW w:w="2268" w:type="dxa"/>
+            <w:r>
+              <w:rPr>
+                <w:rFonts w:ascii="Times New Roman" w:eastAsia="Times New Roman" w:hAnsi="Times New Roman" w:cs="Times New Roman"/>
+                <w:sz w:val="20"/>
+                <w:szCs w:val="20"/>
+                <w:lang w:eastAsia="cs-CZ"/>
+              </w:rPr>
+              <w:t>-</w:t>
+            </w:r>
+          </w:p>
+        </w:tc>
+        <w:tc>
+          <w:tcPr>
+            <w:tcW w:w="1944" w:type="dxa"/>
             <w:noWrap/>
           </w:tcPr>
           <w:p>
@@ -4274,45 +4523,45 @@
         </w:tc>
         <w:tc>
           <w:tcPr>
-            <w:tcW w:w="1375" w:type="dxa"/>
-            <w:noWrap/>
-            <w:hideMark/>
-          </w:tcPr>
-          <w:p>
-            <w:pPr>
-              <w:jc w:val="center"/>
-              <w:cnfStyle w:val="000000100000" w:firstRow="0" w:lastRow="0" w:firstColumn="0" w:lastColumn="0" w:oddVBand="0" w:evenVBand="0" w:oddHBand="1" w:evenHBand="0" w:firstRowFirstColumn="0" w:firstRowLastColumn="0" w:lastRowFirstColumn="0" w:lastRowLastColumn="0"/>
-              <w:rPr>
-                <w:rFonts w:ascii="Times New Roman" w:eastAsia="Times New Roman" w:hAnsi="Times New Roman" w:cs="Times New Roman"/>
-                <w:sz w:val="20"/>
-                <w:szCs w:val="20"/>
-                <w:lang w:eastAsia="cs-CZ"/>
-              </w:rPr>
-            </w:pPr>
-          </w:p>
-        </w:tc>
-        <w:tc>
-          <w:tcPr>
-            <w:tcW w:w="1275" w:type="dxa"/>
-            <w:noWrap/>
-            <w:hideMark/>
-          </w:tcPr>
-          <w:p>
-            <w:pPr>
-              <w:jc w:val="center"/>
-              <w:cnfStyle w:val="000000100000" w:firstRow="0" w:lastRow="0" w:firstColumn="0" w:lastColumn="0" w:oddVBand="0" w:evenVBand="0" w:oddHBand="1" w:evenHBand="0" w:firstRowFirstColumn="0" w:firstRowLastColumn="0" w:lastRowFirstColumn="0" w:lastRowLastColumn="0"/>
-              <w:rPr>
-                <w:rFonts w:ascii="Times New Roman" w:eastAsia="Times New Roman" w:hAnsi="Times New Roman" w:cs="Times New Roman"/>
-                <w:sz w:val="20"/>
-                <w:szCs w:val="20"/>
-                <w:lang w:eastAsia="cs-CZ"/>
-              </w:rPr>
-            </w:pPr>
-          </w:p>
-        </w:tc>
-        <w:tc>
-          <w:tcPr>
-            <w:tcW w:w="2268" w:type="dxa"/>
+            <w:tcW w:w="1273" w:type="dxa"/>
+            <w:noWrap/>
+            <w:hideMark/>
+          </w:tcPr>
+          <w:p>
+            <w:pPr>
+              <w:jc w:val="center"/>
+              <w:cnfStyle w:val="000000100000" w:firstRow="0" w:lastRow="0" w:firstColumn="0" w:lastColumn="0" w:oddVBand="0" w:evenVBand="0" w:oddHBand="1" w:evenHBand="0" w:firstRowFirstColumn="0" w:firstRowLastColumn="0" w:lastRowFirstColumn="0" w:lastRowLastColumn="0"/>
+              <w:rPr>
+                <w:rFonts w:ascii="Times New Roman" w:eastAsia="Times New Roman" w:hAnsi="Times New Roman" w:cs="Times New Roman"/>
+                <w:sz w:val="20"/>
+                <w:szCs w:val="20"/>
+                <w:lang w:eastAsia="cs-CZ"/>
+              </w:rPr>
+            </w:pPr>
+          </w:p>
+        </w:tc>
+        <w:tc>
+          <w:tcPr>
+            <w:tcW w:w="1701" w:type="dxa"/>
+            <w:noWrap/>
+            <w:hideMark/>
+          </w:tcPr>
+          <w:p>
+            <w:pPr>
+              <w:jc w:val="center"/>
+              <w:cnfStyle w:val="000000100000" w:firstRow="0" w:lastRow="0" w:firstColumn="0" w:lastColumn="0" w:oddVBand="0" w:evenVBand="0" w:oddHBand="1" w:evenHBand="0" w:firstRowFirstColumn="0" w:firstRowLastColumn="0" w:lastRowFirstColumn="0" w:lastRowLastColumn="0"/>
+              <w:rPr>
+                <w:rFonts w:ascii="Times New Roman" w:eastAsia="Times New Roman" w:hAnsi="Times New Roman" w:cs="Times New Roman"/>
+                <w:sz w:val="20"/>
+                <w:szCs w:val="20"/>
+                <w:lang w:eastAsia="cs-CZ"/>
+              </w:rPr>
+            </w:pPr>
+          </w:p>
+        </w:tc>
+        <w:tc>
+          <w:tcPr>
+            <w:tcW w:w="1944" w:type="dxa"/>
             <w:noWrap/>
             <w:hideMark/>
           </w:tcPr>
@@ -4372,7 +4621,7 @@
         </w:tc>
         <w:tc>
           <w:tcPr>
-            <w:tcW w:w="1375" w:type="dxa"/>
+            <w:tcW w:w="1273" w:type="dxa"/>
             <w:noWrap/>
           </w:tcPr>
           <w:p>
@@ -4390,7 +4639,7 @@
         </w:tc>
         <w:tc>
           <w:tcPr>
-            <w:tcW w:w="1275" w:type="dxa"/>
+            <w:tcW w:w="1701" w:type="dxa"/>
             <w:noWrap/>
           </w:tcPr>
           <w:p>
@@ -4408,7 +4657,7 @@
         </w:tc>
         <w:tc>
           <w:tcPr>
-            <w:tcW w:w="2268" w:type="dxa"/>
+            <w:tcW w:w="1944" w:type="dxa"/>
             <w:noWrap/>
           </w:tcPr>
           <w:p>
@@ -4468,43 +4717,43 @@
         </w:tc>
         <w:tc>
           <w:tcPr>
-            <w:tcW w:w="1375" w:type="dxa"/>
-            <w:noWrap/>
-          </w:tcPr>
-          <w:p>
-            <w:pPr>
-              <w:jc w:val="center"/>
-              <w:cnfStyle w:val="000000100000" w:firstRow="0" w:lastRow="0" w:firstColumn="0" w:lastColumn="0" w:oddVBand="0" w:evenVBand="0" w:oddHBand="1" w:evenHBand="0" w:firstRowFirstColumn="0" w:firstRowLastColumn="0" w:lastRowFirstColumn="0" w:lastRowLastColumn="0"/>
-              <w:rPr>
-                <w:rFonts w:ascii="Times New Roman" w:eastAsia="Times New Roman" w:hAnsi="Times New Roman" w:cs="Times New Roman"/>
-                <w:sz w:val="20"/>
-                <w:szCs w:val="20"/>
-                <w:lang w:eastAsia="cs-CZ"/>
-              </w:rPr>
-            </w:pPr>
-          </w:p>
-        </w:tc>
-        <w:tc>
-          <w:tcPr>
-            <w:tcW w:w="1275" w:type="dxa"/>
-            <w:noWrap/>
-          </w:tcPr>
-          <w:p>
-            <w:pPr>
-              <w:jc w:val="center"/>
-              <w:cnfStyle w:val="000000100000" w:firstRow="0" w:lastRow="0" w:firstColumn="0" w:lastColumn="0" w:oddVBand="0" w:evenVBand="0" w:oddHBand="1" w:evenHBand="0" w:firstRowFirstColumn="0" w:firstRowLastColumn="0" w:lastRowFirstColumn="0" w:lastRowLastColumn="0"/>
-              <w:rPr>
-                <w:rFonts w:ascii="Times New Roman" w:eastAsia="Times New Roman" w:hAnsi="Times New Roman" w:cs="Times New Roman"/>
-                <w:sz w:val="20"/>
-                <w:szCs w:val="20"/>
-                <w:lang w:eastAsia="cs-CZ"/>
-              </w:rPr>
-            </w:pPr>
-          </w:p>
-        </w:tc>
-        <w:tc>
-          <w:tcPr>
-            <w:tcW w:w="2268" w:type="dxa"/>
+            <w:tcW w:w="1273" w:type="dxa"/>
+            <w:noWrap/>
+          </w:tcPr>
+          <w:p>
+            <w:pPr>
+              <w:jc w:val="center"/>
+              <w:cnfStyle w:val="000000100000" w:firstRow="0" w:lastRow="0" w:firstColumn="0" w:lastColumn="0" w:oddVBand="0" w:evenVBand="0" w:oddHBand="1" w:evenHBand="0" w:firstRowFirstColumn="0" w:firstRowLastColumn="0" w:lastRowFirstColumn="0" w:lastRowLastColumn="0"/>
+              <w:rPr>
+                <w:rFonts w:ascii="Times New Roman" w:eastAsia="Times New Roman" w:hAnsi="Times New Roman" w:cs="Times New Roman"/>
+                <w:sz w:val="20"/>
+                <w:szCs w:val="20"/>
+                <w:lang w:eastAsia="cs-CZ"/>
+              </w:rPr>
+            </w:pPr>
+          </w:p>
+        </w:tc>
+        <w:tc>
+          <w:tcPr>
+            <w:tcW w:w="1701" w:type="dxa"/>
+            <w:noWrap/>
+          </w:tcPr>
+          <w:p>
+            <w:pPr>
+              <w:jc w:val="center"/>
+              <w:cnfStyle w:val="000000100000" w:firstRow="0" w:lastRow="0" w:firstColumn="0" w:lastColumn="0" w:oddVBand="0" w:evenVBand="0" w:oddHBand="1" w:evenHBand="0" w:firstRowFirstColumn="0" w:firstRowLastColumn="0" w:lastRowFirstColumn="0" w:lastRowLastColumn="0"/>
+              <w:rPr>
+                <w:rFonts w:ascii="Times New Roman" w:eastAsia="Times New Roman" w:hAnsi="Times New Roman" w:cs="Times New Roman"/>
+                <w:sz w:val="20"/>
+                <w:szCs w:val="20"/>
+                <w:lang w:eastAsia="cs-CZ"/>
+              </w:rPr>
+            </w:pPr>
+          </w:p>
+        </w:tc>
+        <w:tc>
+          <w:tcPr>
+            <w:tcW w:w="1944" w:type="dxa"/>
             <w:noWrap/>
           </w:tcPr>
           <w:p>
@@ -4563,7 +4812,7 @@
         </w:tc>
         <w:tc>
           <w:tcPr>
-            <w:tcW w:w="1375" w:type="dxa"/>
+            <w:tcW w:w="1273" w:type="dxa"/>
             <w:noWrap/>
           </w:tcPr>
           <w:p>
@@ -4581,7 +4830,7 @@
         </w:tc>
         <w:tc>
           <w:tcPr>
-            <w:tcW w:w="1275" w:type="dxa"/>
+            <w:tcW w:w="1701" w:type="dxa"/>
             <w:noWrap/>
           </w:tcPr>
           <w:p>
@@ -4599,7 +4848,7 @@
         </w:tc>
         <w:tc>
           <w:tcPr>
-            <w:tcW w:w="2268" w:type="dxa"/>
+            <w:tcW w:w="1944" w:type="dxa"/>
             <w:noWrap/>
           </w:tcPr>
           <w:p>

</xml_diff>

<commit_message>
+ LineStrip, LineLoop, TriangleStrip, TriangleFan topologies; initial cube scaling
</commit_message>
<xml_diff>
--- a/Pozadavky_PGRF2_Task1.docx
+++ b/Pozadavky_PGRF2_Task1.docx
@@ -2203,13 +2203,13 @@
         </w:trPr>
         <w:tc>
           <w:tcPr>
+            <w:cnfStyle w:val="001000000000" w:firstRow="0" w:lastRow="0" w:firstColumn="1" w:lastColumn="0" w:oddVBand="0" w:evenVBand="0" w:oddHBand="0" w:evenHBand="0" w:firstRowFirstColumn="0" w:firstRowLastColumn="0" w:lastRowFirstColumn="0" w:lastRowLastColumn="0"/>
             <w:tcW w:w="1517" w:type="dxa"/>
             <w:vMerge w:val="restart"/>
             <w:noWrap/>
           </w:tcPr>
           <w:p>
             <w:pPr>
-              <w:cnfStyle w:val="001000000000" w:firstRow="0" w:lastRow="0" w:firstColumn="1" w:lastColumn="0" w:oddVBand="0" w:evenVBand="0" w:oddHBand="0" w:evenHBand="0" w:firstRowFirstColumn="0" w:firstRowLastColumn="0" w:lastRowFirstColumn="0" w:lastRowLastColumn="0"/>
               <w:rPr>
                 <w:rFonts w:ascii="Arial" w:eastAsia="Times New Roman" w:hAnsi="Arial" w:cs="Arial"/>
                 <w:b w:val="0"/>
@@ -2236,6 +2236,7 @@
           </w:tcPr>
           <w:p>
             <w:pPr>
+              <w:cnfStyle w:val="000000000000" w:firstRow="0" w:lastRow="0" w:firstColumn="0" w:lastColumn="0" w:oddVBand="0" w:evenVBand="0" w:oddHBand="0" w:evenHBand="0" w:firstRowFirstColumn="0" w:firstRowLastColumn="0" w:lastRowFirstColumn="0" w:lastRowLastColumn="0"/>
               <w:rPr>
                 <w:rFonts w:ascii="Arial" w:eastAsia="Times New Roman" w:hAnsi="Arial" w:cs="Arial"/>
                 <w:sz w:val="20"/>
@@ -2263,6 +2264,7 @@
           <w:p>
             <w:pPr>
               <w:jc w:val="center"/>
+              <w:cnfStyle w:val="000000000000" w:firstRow="0" w:lastRow="0" w:firstColumn="0" w:lastColumn="0" w:oddVBand="0" w:evenVBand="0" w:oddHBand="0" w:evenHBand="0" w:firstRowFirstColumn="0" w:firstRowLastColumn="0" w:lastRowFirstColumn="0" w:lastRowLastColumn="0"/>
               <w:rPr>
                 <w:rFonts w:ascii="Times New Roman" w:eastAsia="Times New Roman" w:hAnsi="Times New Roman" w:cs="Times New Roman"/>
                 <w:sz w:val="20"/>
@@ -2292,6 +2294,7 @@
           <w:p>
             <w:pPr>
               <w:jc w:val="center"/>
+              <w:cnfStyle w:val="000000000000" w:firstRow="0" w:lastRow="0" w:firstColumn="0" w:lastColumn="0" w:oddVBand="0" w:evenVBand="0" w:oddHBand="0" w:evenHBand="0" w:firstRowFirstColumn="0" w:firstRowLastColumn="0" w:lastRowFirstColumn="0" w:lastRowLastColumn="0"/>
               <w:rPr>
                 <w:rFonts w:ascii="Times New Roman" w:eastAsia="Times New Roman" w:hAnsi="Times New Roman" w:cs="Times New Roman"/>
                 <w:sz w:val="20"/>
@@ -2319,6 +2322,7 @@
           <w:p>
             <w:pPr>
               <w:jc w:val="center"/>
+              <w:cnfStyle w:val="000000000000" w:firstRow="0" w:lastRow="0" w:firstColumn="0" w:lastColumn="0" w:oddVBand="0" w:evenVBand="0" w:oddHBand="0" w:evenHBand="0" w:firstRowFirstColumn="0" w:firstRowLastColumn="0" w:lastRowFirstColumn="0" w:lastRowLastColumn="0"/>
               <w:rPr>
                 <w:rFonts w:ascii="Times New Roman" w:eastAsia="Times New Roman" w:hAnsi="Times New Roman" w:cs="Times New Roman"/>
                 <w:sz w:val="20"/>
@@ -3574,6 +3578,7 @@
         </w:trPr>
         <w:tc>
           <w:tcPr>
+            <w:cnfStyle w:val="001000000000" w:firstRow="0" w:lastRow="0" w:firstColumn="1" w:lastColumn="0" w:oddVBand="0" w:evenVBand="0" w:oddHBand="0" w:evenHBand="0" w:firstRowFirstColumn="0" w:firstRowLastColumn="0" w:lastRowFirstColumn="0" w:lastRowLastColumn="0"/>
             <w:tcW w:w="1517" w:type="dxa"/>
             <w:vMerge w:val="restart"/>
             <w:shd w:val="clear" w:color="auto" w:fill="BFBFBF" w:themeFill="background1" w:themeFillShade="BF"/>
@@ -3582,7 +3587,6 @@
           </w:tcPr>
           <w:p>
             <w:pPr>
-              <w:cnfStyle w:val="001000000000" w:firstRow="0" w:lastRow="0" w:firstColumn="1" w:lastColumn="0" w:oddVBand="0" w:evenVBand="0" w:oddHBand="0" w:evenHBand="0" w:firstRowFirstColumn="0" w:firstRowLastColumn="0" w:lastRowFirstColumn="0" w:lastRowLastColumn="0"/>
               <w:rPr>
                 <w:rFonts w:ascii="Arial" w:eastAsia="Times New Roman" w:hAnsi="Arial" w:cs="Arial"/>
                 <w:sz w:val="20"/>
@@ -3609,6 +3613,7 @@
           </w:tcPr>
           <w:p>
             <w:pPr>
+              <w:cnfStyle w:val="000000000000" w:firstRow="0" w:lastRow="0" w:firstColumn="0" w:lastColumn="0" w:oddVBand="0" w:evenVBand="0" w:oddHBand="0" w:evenHBand="0" w:firstRowFirstColumn="0" w:firstRowLastColumn="0" w:lastRowFirstColumn="0" w:lastRowLastColumn="0"/>
               <w:rPr>
                 <w:rFonts w:ascii="Arial" w:eastAsia="Times New Roman" w:hAnsi="Arial" w:cs="Arial"/>
                 <w:sz w:val="20"/>
@@ -3636,18 +3641,21 @@
           <w:p>
             <w:pPr>
               <w:jc w:val="center"/>
-              <w:rPr>
-                <w:rFonts w:ascii="Times New Roman" w:eastAsia="Times New Roman" w:hAnsi="Times New Roman" w:cs="Times New Roman"/>
-                <w:sz w:val="20"/>
-                <w:szCs w:val="20"/>
-                <w:lang w:eastAsia="cs-CZ"/>
-              </w:rPr>
-            </w:pPr>
-            <w:r>
-              <w:rPr>
-                <w:rFonts w:ascii="Times New Roman" w:eastAsia="Times New Roman" w:hAnsi="Times New Roman" w:cs="Times New Roman"/>
-                <w:sz w:val="20"/>
-                <w:szCs w:val="20"/>
+              <w:cnfStyle w:val="000000000000" w:firstRow="0" w:lastRow="0" w:firstColumn="0" w:lastColumn="0" w:oddVBand="0" w:evenVBand="0" w:oddHBand="0" w:evenHBand="0" w:firstRowFirstColumn="0" w:firstRowLastColumn="0" w:lastRowFirstColumn="0" w:lastRowLastColumn="0"/>
+              <w:rPr>
+                <w:rFonts w:ascii="Times New Roman" w:eastAsia="Times New Roman" w:hAnsi="Times New Roman" w:cs="Times New Roman"/>
+                <w:sz w:val="20"/>
+                <w:szCs w:val="20"/>
+                <w:highlight w:val="cyan"/>
+                <w:lang w:eastAsia="cs-CZ"/>
+              </w:rPr>
+            </w:pPr>
+            <w:r>
+              <w:rPr>
+                <w:rFonts w:ascii="Times New Roman" w:eastAsia="Times New Roman" w:hAnsi="Times New Roman" w:cs="Times New Roman"/>
+                <w:sz w:val="20"/>
+                <w:szCs w:val="20"/>
+                <w:highlight w:val="cyan"/>
                 <w:lang w:eastAsia="cs-CZ"/>
               </w:rPr>
               <w:t>0</w:t>
@@ -3663,6 +3671,7 @@
           <w:p>
             <w:pPr>
               <w:jc w:val="center"/>
+              <w:cnfStyle w:val="000000000000" w:firstRow="0" w:lastRow="0" w:firstColumn="0" w:lastColumn="0" w:oddVBand="0" w:evenVBand="0" w:oddHBand="0" w:evenHBand="0" w:firstRowFirstColumn="0" w:firstRowLastColumn="0" w:lastRowFirstColumn="0" w:lastRowLastColumn="0"/>
               <w:rPr>
                 <w:rFonts w:ascii="Times New Roman" w:eastAsia="Times New Roman" w:hAnsi="Times New Roman" w:cs="Times New Roman"/>
                 <w:sz w:val="20"/>
@@ -3690,6 +3699,7 @@
           <w:p>
             <w:pPr>
               <w:jc w:val="center"/>
+              <w:cnfStyle w:val="000000000000" w:firstRow="0" w:lastRow="0" w:firstColumn="0" w:lastColumn="0" w:oddVBand="0" w:evenVBand="0" w:oddHBand="0" w:evenHBand="0" w:firstRowFirstColumn="0" w:firstRowLastColumn="0" w:lastRowFirstColumn="0" w:lastRowLastColumn="0"/>
               <w:rPr>
                 <w:rFonts w:ascii="Times New Roman" w:eastAsia="Times New Roman" w:hAnsi="Times New Roman" w:cs="Times New Roman"/>
                 <w:sz w:val="20"/>
@@ -3765,14 +3775,16 @@
                 <w:rFonts w:ascii="Arial" w:eastAsia="Times New Roman" w:hAnsi="Arial" w:cs="Arial"/>
                 <w:sz w:val="20"/>
                 <w:szCs w:val="24"/>
-                <w:lang w:eastAsia="cs-CZ"/>
-              </w:rPr>
-            </w:pPr>
-            <w:r>
-              <w:rPr>
-                <w:rFonts w:ascii="Arial" w:eastAsia="Times New Roman" w:hAnsi="Arial" w:cs="Arial"/>
-                <w:sz w:val="20"/>
-                <w:szCs w:val="24"/>
+                <w:highlight w:val="cyan"/>
+                <w:lang w:eastAsia="cs-CZ"/>
+              </w:rPr>
+            </w:pPr>
+            <w:r>
+              <w:rPr>
+                <w:rFonts w:ascii="Arial" w:eastAsia="Times New Roman" w:hAnsi="Arial" w:cs="Arial"/>
+                <w:sz w:val="20"/>
+                <w:szCs w:val="24"/>
+                <w:highlight w:val="cyan"/>
                 <w:lang w:eastAsia="cs-CZ"/>
               </w:rPr>
               <w:t>0</w:t>
@@ -3833,6 +3845,7 @@
         </w:trPr>
         <w:tc>
           <w:tcPr>
+            <w:cnfStyle w:val="001000000000" w:firstRow="0" w:lastRow="0" w:firstColumn="1" w:lastColumn="0" w:oddVBand="0" w:evenVBand="0" w:oddHBand="0" w:evenHBand="0" w:firstRowFirstColumn="0" w:firstRowLastColumn="0" w:lastRowFirstColumn="0" w:lastRowLastColumn="0"/>
             <w:tcW w:w="1517" w:type="dxa"/>
             <w:vMerge/>
             <w:shd w:val="clear" w:color="auto" w:fill="BFBFBF" w:themeFill="background1" w:themeFillShade="BF"/>
@@ -3841,7 +3854,6 @@
           </w:tcPr>
           <w:p>
             <w:pPr>
-              <w:cnfStyle w:val="001000000000" w:firstRow="0" w:lastRow="0" w:firstColumn="1" w:lastColumn="0" w:oddVBand="0" w:evenVBand="0" w:oddHBand="0" w:evenHBand="0" w:firstRowFirstColumn="0" w:firstRowLastColumn="0" w:lastRowFirstColumn="0" w:lastRowLastColumn="0"/>
               <w:rPr>
                 <w:rFonts w:ascii="Times New Roman" w:eastAsia="Times New Roman" w:hAnsi="Times New Roman" w:cs="Times New Roman"/>
                 <w:sz w:val="20"/>
@@ -3858,6 +3870,7 @@
           </w:tcPr>
           <w:p>
             <w:pPr>
+              <w:cnfStyle w:val="000000000000" w:firstRow="0" w:lastRow="0" w:firstColumn="0" w:lastColumn="0" w:oddVBand="0" w:evenVBand="0" w:oddHBand="0" w:evenHBand="0" w:firstRowFirstColumn="0" w:firstRowLastColumn="0" w:lastRowFirstColumn="0" w:lastRowLastColumn="0"/>
               <w:rPr>
                 <w:rFonts w:ascii="Arial" w:eastAsia="Times New Roman" w:hAnsi="Arial" w:cs="Arial"/>
                 <w:sz w:val="20"/>
@@ -3885,18 +3898,21 @@
           <w:p>
             <w:pPr>
               <w:jc w:val="center"/>
-              <w:rPr>
-                <w:rFonts w:ascii="Arial" w:eastAsia="Times New Roman" w:hAnsi="Arial" w:cs="Arial"/>
-                <w:sz w:val="20"/>
-                <w:szCs w:val="24"/>
-                <w:lang w:eastAsia="cs-CZ"/>
-              </w:rPr>
-            </w:pPr>
-            <w:r>
-              <w:rPr>
-                <w:rFonts w:ascii="Arial" w:eastAsia="Times New Roman" w:hAnsi="Arial" w:cs="Arial"/>
-                <w:sz w:val="20"/>
-                <w:szCs w:val="24"/>
+              <w:cnfStyle w:val="000000000000" w:firstRow="0" w:lastRow="0" w:firstColumn="0" w:lastColumn="0" w:oddVBand="0" w:evenVBand="0" w:oddHBand="0" w:evenHBand="0" w:firstRowFirstColumn="0" w:firstRowLastColumn="0" w:lastRowFirstColumn="0" w:lastRowLastColumn="0"/>
+              <w:rPr>
+                <w:rFonts w:ascii="Arial" w:eastAsia="Times New Roman" w:hAnsi="Arial" w:cs="Arial"/>
+                <w:sz w:val="20"/>
+                <w:szCs w:val="24"/>
+                <w:highlight w:val="cyan"/>
+                <w:lang w:eastAsia="cs-CZ"/>
+              </w:rPr>
+            </w:pPr>
+            <w:r>
+              <w:rPr>
+                <w:rFonts w:ascii="Arial" w:eastAsia="Times New Roman" w:hAnsi="Arial" w:cs="Arial"/>
+                <w:sz w:val="20"/>
+                <w:szCs w:val="24"/>
+                <w:highlight w:val="cyan"/>
                 <w:lang w:eastAsia="cs-CZ"/>
               </w:rPr>
               <w:t>0</w:t>
@@ -3912,6 +3928,7 @@
           <w:p>
             <w:pPr>
               <w:jc w:val="center"/>
+              <w:cnfStyle w:val="000000000000" w:firstRow="0" w:lastRow="0" w:firstColumn="0" w:lastColumn="0" w:oddVBand="0" w:evenVBand="0" w:oddHBand="0" w:evenHBand="0" w:firstRowFirstColumn="0" w:firstRowLastColumn="0" w:lastRowFirstColumn="0" w:lastRowLastColumn="0"/>
               <w:rPr>
                 <w:rFonts w:ascii="Times New Roman" w:eastAsia="Times New Roman" w:hAnsi="Times New Roman" w:cs="Times New Roman"/>
                 <w:sz w:val="20"/>
@@ -3939,6 +3956,7 @@
           <w:p>
             <w:pPr>
               <w:jc w:val="center"/>
+              <w:cnfStyle w:val="000000000000" w:firstRow="0" w:lastRow="0" w:firstColumn="0" w:lastColumn="0" w:oddVBand="0" w:evenVBand="0" w:oddHBand="0" w:evenHBand="0" w:firstRowFirstColumn="0" w:firstRowLastColumn="0" w:lastRowFirstColumn="0" w:lastRowLastColumn="0"/>
               <w:rPr>
                 <w:rFonts w:ascii="Times New Roman" w:eastAsia="Times New Roman" w:hAnsi="Times New Roman" w:cs="Times New Roman"/>
                 <w:sz w:val="20"/>
@@ -4014,14 +4032,16 @@
                 <w:rFonts w:ascii="Arial" w:eastAsia="Times New Roman" w:hAnsi="Arial" w:cs="Arial"/>
                 <w:sz w:val="20"/>
                 <w:szCs w:val="24"/>
-                <w:lang w:eastAsia="cs-CZ"/>
-              </w:rPr>
-            </w:pPr>
-            <w:r>
-              <w:rPr>
-                <w:rFonts w:ascii="Arial" w:eastAsia="Times New Roman" w:hAnsi="Arial" w:cs="Arial"/>
-                <w:sz w:val="20"/>
-                <w:szCs w:val="24"/>
+                <w:highlight w:val="cyan"/>
+                <w:lang w:eastAsia="cs-CZ"/>
+              </w:rPr>
+            </w:pPr>
+            <w:r>
+              <w:rPr>
+                <w:rFonts w:ascii="Arial" w:eastAsia="Times New Roman" w:hAnsi="Arial" w:cs="Arial"/>
+                <w:sz w:val="20"/>
+                <w:szCs w:val="24"/>
+                <w:highlight w:val="cyan"/>
                 <w:lang w:eastAsia="cs-CZ"/>
               </w:rPr>
               <w:t>0</w:t>
@@ -4073,6 +4093,7 @@
         </w:trPr>
         <w:tc>
           <w:tcPr>
+            <w:cnfStyle w:val="001000000000" w:firstRow="0" w:lastRow="0" w:firstColumn="1" w:lastColumn="0" w:oddVBand="0" w:evenVBand="0" w:oddHBand="0" w:evenHBand="0" w:firstRowFirstColumn="0" w:firstRowLastColumn="0" w:lastRowFirstColumn="0" w:lastRowLastColumn="0"/>
             <w:tcW w:w="1517" w:type="dxa"/>
             <w:vMerge/>
             <w:shd w:val="clear" w:color="auto" w:fill="BFBFBF" w:themeFill="background1" w:themeFillShade="BF"/>
@@ -4081,7 +4102,6 @@
           </w:tcPr>
           <w:p>
             <w:pPr>
-              <w:cnfStyle w:val="001000000000" w:firstRow="0" w:lastRow="0" w:firstColumn="1" w:lastColumn="0" w:oddVBand="0" w:evenVBand="0" w:oddHBand="0" w:evenHBand="0" w:firstRowFirstColumn="0" w:firstRowLastColumn="0" w:lastRowFirstColumn="0" w:lastRowLastColumn="0"/>
               <w:rPr>
                 <w:rFonts w:ascii="Times New Roman" w:eastAsia="Times New Roman" w:hAnsi="Times New Roman" w:cs="Times New Roman"/>
                 <w:sz w:val="20"/>
@@ -4098,6 +4118,7 @@
           </w:tcPr>
           <w:p>
             <w:pPr>
+              <w:cnfStyle w:val="000000000000" w:firstRow="0" w:lastRow="0" w:firstColumn="0" w:lastColumn="0" w:oddVBand="0" w:evenVBand="0" w:oddHBand="0" w:evenHBand="0" w:firstRowFirstColumn="0" w:firstRowLastColumn="0" w:lastRowFirstColumn="0" w:lastRowLastColumn="0"/>
               <w:rPr>
                 <w:rFonts w:ascii="Arial" w:eastAsia="Times New Roman" w:hAnsi="Arial" w:cs="Arial"/>
                 <w:sz w:val="20"/>
@@ -4125,21 +4146,24 @@
           <w:p>
             <w:pPr>
               <w:jc w:val="center"/>
-              <w:rPr>
-                <w:rFonts w:ascii="Arial" w:eastAsia="Times New Roman" w:hAnsi="Arial" w:cs="Arial"/>
-                <w:sz w:val="20"/>
-                <w:szCs w:val="24"/>
-                <w:lang w:eastAsia="cs-CZ"/>
-              </w:rPr>
-            </w:pPr>
-            <w:r>
-              <w:rPr>
-                <w:rFonts w:ascii="Arial" w:eastAsia="Times New Roman" w:hAnsi="Arial" w:cs="Arial"/>
-                <w:sz w:val="20"/>
-                <w:szCs w:val="24"/>
-                <w:lang w:eastAsia="cs-CZ"/>
-              </w:rPr>
-              <w:t>0</w:t>
+              <w:cnfStyle w:val="000000000000" w:firstRow="0" w:lastRow="0" w:firstColumn="0" w:lastColumn="0" w:oddVBand="0" w:evenVBand="0" w:oddHBand="0" w:evenHBand="0" w:firstRowFirstColumn="0" w:firstRowLastColumn="0" w:lastRowFirstColumn="0" w:lastRowLastColumn="0"/>
+              <w:rPr>
+                <w:rFonts w:ascii="Arial" w:eastAsia="Times New Roman" w:hAnsi="Arial" w:cs="Arial"/>
+                <w:sz w:val="20"/>
+                <w:szCs w:val="24"/>
+                <w:highlight w:val="cyan"/>
+                <w:lang w:eastAsia="cs-CZ"/>
+              </w:rPr>
+            </w:pPr>
+            <w:r>
+              <w:rPr>
+                <w:rFonts w:ascii="Arial" w:eastAsia="Times New Roman" w:hAnsi="Arial" w:cs="Arial"/>
+                <w:sz w:val="20"/>
+                <w:szCs w:val="24"/>
+                <w:highlight w:val="cyan"/>
+                <w:lang w:eastAsia="cs-CZ"/>
+              </w:rPr>
+              <w:t>1</w:t>
             </w:r>
           </w:p>
         </w:tc>
@@ -4152,6 +4176,7 @@
           <w:p>
             <w:pPr>
               <w:jc w:val="center"/>
+              <w:cnfStyle w:val="000000000000" w:firstRow="0" w:lastRow="0" w:firstColumn="0" w:lastColumn="0" w:oddVBand="0" w:evenVBand="0" w:oddHBand="0" w:evenHBand="0" w:firstRowFirstColumn="0" w:firstRowLastColumn="0" w:lastRowFirstColumn="0" w:lastRowLastColumn="0"/>
               <w:rPr>
                 <w:rFonts w:ascii="Times New Roman" w:eastAsia="Times New Roman" w:hAnsi="Times New Roman" w:cs="Times New Roman"/>
                 <w:sz w:val="20"/>
@@ -4179,13 +4204,94 @@
           <w:p>
             <w:pPr>
               <w:jc w:val="center"/>
-              <w:rPr>
-                <w:rFonts w:ascii="Times New Roman" w:eastAsia="Times New Roman" w:hAnsi="Times New Roman" w:cs="Times New Roman"/>
-                <w:sz w:val="20"/>
-                <w:szCs w:val="20"/>
-                <w:lang w:eastAsia="cs-CZ"/>
-              </w:rPr>
-            </w:pPr>
+              <w:cnfStyle w:val="000000000000" w:firstRow="0" w:lastRow="0" w:firstColumn="0" w:lastColumn="0" w:oddVBand="0" w:evenVBand="0" w:oddHBand="0" w:evenHBand="0" w:firstRowFirstColumn="0" w:firstRowLastColumn="0" w:lastRowFirstColumn="0" w:lastRowLastColumn="0"/>
+              <w:rPr>
+                <w:rFonts w:ascii="Times New Roman" w:eastAsia="Times New Roman" w:hAnsi="Times New Roman" w:cs="Times New Roman"/>
+                <w:sz w:val="20"/>
+                <w:szCs w:val="20"/>
+                <w:lang w:eastAsia="cs-CZ"/>
+              </w:rPr>
+            </w:pPr>
+            <w:proofErr w:type="spellStart"/>
+            <w:r>
+              <w:rPr>
+                <w:rFonts w:ascii="Times New Roman" w:eastAsia="Times New Roman" w:hAnsi="Times New Roman" w:cs="Times New Roman"/>
+                <w:sz w:val="20"/>
+                <w:szCs w:val="20"/>
+                <w:lang w:eastAsia="cs-CZ"/>
+              </w:rPr>
+              <w:t>LineStrip</w:t>
+            </w:r>
+            <w:proofErr w:type="spellEnd"/>
+            <w:r>
+              <w:rPr>
+                <w:rFonts w:ascii="Times New Roman" w:eastAsia="Times New Roman" w:hAnsi="Times New Roman" w:cs="Times New Roman"/>
+                <w:sz w:val="20"/>
+                <w:szCs w:val="20"/>
+                <w:lang w:eastAsia="cs-CZ"/>
+              </w:rPr>
+              <w:t xml:space="preserve">, </w:t>
+            </w:r>
+            <w:proofErr w:type="spellStart"/>
+            <w:r>
+              <w:rPr>
+                <w:rFonts w:ascii="Times New Roman" w:eastAsia="Times New Roman" w:hAnsi="Times New Roman" w:cs="Times New Roman"/>
+                <w:sz w:val="20"/>
+                <w:szCs w:val="20"/>
+                <w:lang w:eastAsia="cs-CZ"/>
+              </w:rPr>
+              <w:t>LineLoop</w:t>
+            </w:r>
+            <w:proofErr w:type="spellEnd"/>
+            <w:r>
+              <w:rPr>
+                <w:rFonts w:ascii="Times New Roman" w:eastAsia="Times New Roman" w:hAnsi="Times New Roman" w:cs="Times New Roman"/>
+                <w:sz w:val="20"/>
+                <w:szCs w:val="20"/>
+                <w:lang w:eastAsia="cs-CZ"/>
+              </w:rPr>
+              <w:t>;</w:t>
+            </w:r>
+            <w:r>
+              <w:rPr>
+                <w:rFonts w:ascii="Times New Roman" w:eastAsia="Times New Roman" w:hAnsi="Times New Roman" w:cs="Times New Roman"/>
+                <w:sz w:val="20"/>
+                <w:szCs w:val="20"/>
+                <w:lang w:eastAsia="cs-CZ"/>
+              </w:rPr>
+              <w:br/>
+            </w:r>
+            <w:proofErr w:type="spellStart"/>
+            <w:r>
+              <w:rPr>
+                <w:rFonts w:ascii="Times New Roman" w:eastAsia="Times New Roman" w:hAnsi="Times New Roman" w:cs="Times New Roman"/>
+                <w:sz w:val="20"/>
+                <w:szCs w:val="20"/>
+                <w:lang w:eastAsia="cs-CZ"/>
+              </w:rPr>
+              <w:t>TriangleStrip</w:t>
+            </w:r>
+            <w:proofErr w:type="spellEnd"/>
+            <w:r>
+              <w:rPr>
+                <w:rFonts w:ascii="Times New Roman" w:eastAsia="Times New Roman" w:hAnsi="Times New Roman" w:cs="Times New Roman"/>
+                <w:sz w:val="20"/>
+                <w:szCs w:val="20"/>
+                <w:lang w:eastAsia="cs-CZ"/>
+              </w:rPr>
+              <w:t xml:space="preserve">, </w:t>
+            </w:r>
+            <w:proofErr w:type="spellStart"/>
+            <w:r>
+              <w:rPr>
+                <w:rFonts w:ascii="Times New Roman" w:eastAsia="Times New Roman" w:hAnsi="Times New Roman" w:cs="Times New Roman"/>
+                <w:sz w:val="20"/>
+                <w:szCs w:val="20"/>
+                <w:lang w:eastAsia="cs-CZ"/>
+              </w:rPr>
+              <w:t>TriangleFan</w:t>
+            </w:r>
+            <w:proofErr w:type="spellEnd"/>
           </w:p>
         </w:tc>
       </w:tr>
@@ -4284,17 +4390,19 @@
                 <w:rFonts w:ascii="Times New Roman" w:eastAsia="Times New Roman" w:hAnsi="Times New Roman" w:cs="Times New Roman"/>
                 <w:sz w:val="20"/>
                 <w:szCs w:val="20"/>
-                <w:lang w:eastAsia="cs-CZ"/>
-              </w:rPr>
-            </w:pPr>
-            <w:r>
-              <w:rPr>
-                <w:rFonts w:ascii="Times New Roman" w:eastAsia="Times New Roman" w:hAnsi="Times New Roman" w:cs="Times New Roman"/>
-                <w:sz w:val="20"/>
-                <w:szCs w:val="20"/>
-                <w:lang w:eastAsia="cs-CZ"/>
-              </w:rPr>
-              <w:t>0</w:t>
+                <w:highlight w:val="cyan"/>
+                <w:lang w:eastAsia="cs-CZ"/>
+              </w:rPr>
+            </w:pPr>
+            <w:r>
+              <w:rPr>
+                <w:rFonts w:ascii="Times New Roman" w:eastAsia="Times New Roman" w:hAnsi="Times New Roman" w:cs="Times New Roman"/>
+                <w:sz w:val="20"/>
+                <w:szCs w:val="20"/>
+                <w:highlight w:val="cyan"/>
+                <w:lang w:eastAsia="cs-CZ"/>
+              </w:rPr>
+              <w:t>1</w:t>
             </w:r>
           </w:p>
         </w:tc>
@@ -4409,14 +4517,16 @@
                 <w:rFonts w:ascii="Times New Roman" w:eastAsia="Times New Roman" w:hAnsi="Times New Roman" w:cs="Times New Roman"/>
                 <w:sz w:val="20"/>
                 <w:szCs w:val="20"/>
-                <w:lang w:eastAsia="cs-CZ"/>
-              </w:rPr>
-            </w:pPr>
-            <w:r>
-              <w:rPr>
-                <w:rFonts w:ascii="Times New Roman" w:eastAsia="Times New Roman" w:hAnsi="Times New Roman" w:cs="Times New Roman"/>
-                <w:sz w:val="20"/>
-                <w:szCs w:val="20"/>
+                <w:highlight w:val="cyan"/>
+                <w:lang w:eastAsia="cs-CZ"/>
+              </w:rPr>
+            </w:pPr>
+            <w:r>
+              <w:rPr>
+                <w:rFonts w:ascii="Times New Roman" w:eastAsia="Times New Roman" w:hAnsi="Times New Roman" w:cs="Times New Roman"/>
+                <w:sz w:val="20"/>
+                <w:szCs w:val="20"/>
+                <w:highlight w:val="cyan"/>
                 <w:lang w:eastAsia="cs-CZ"/>
               </w:rPr>
               <w:t>0</w:t>

</xml_diff>

<commit_message>
Final - format, bicubic
</commit_message>
<xml_diff>
--- a/Pozadavky_PGRF2_Task1.docx
+++ b/Pozadavky_PGRF2_Task1.docx
@@ -3146,7 +3146,7 @@
                 <w:highlight w:val="yellow"/>
                 <w:lang w:eastAsia="cs-CZ"/>
               </w:rPr>
-              <w:t>0</w:t>
+              <w:t>1</w:t>
             </w:r>
           </w:p>
         </w:tc>
@@ -3578,6 +3578,7 @@
         </w:trPr>
         <w:tc>
           <w:tcPr>
+            <w:cnfStyle w:val="001000000000" w:firstRow="0" w:lastRow="0" w:firstColumn="1" w:lastColumn="0" w:oddVBand="0" w:evenVBand="0" w:oddHBand="0" w:evenHBand="0" w:firstRowFirstColumn="0" w:firstRowLastColumn="0" w:lastRowFirstColumn="0" w:lastRowLastColumn="0"/>
             <w:tcW w:w="1517" w:type="dxa"/>
             <w:vMerge w:val="restart"/>
             <w:shd w:val="clear" w:color="auto" w:fill="BFBFBF" w:themeFill="background1" w:themeFillShade="BF"/>
@@ -3586,7 +3587,6 @@
           </w:tcPr>
           <w:p>
             <w:pPr>
-              <w:cnfStyle w:val="001000000000" w:firstRow="0" w:lastRow="0" w:firstColumn="1" w:lastColumn="0" w:oddVBand="0" w:evenVBand="0" w:oddHBand="0" w:evenHBand="0" w:firstRowFirstColumn="0" w:firstRowLastColumn="0" w:lastRowFirstColumn="0" w:lastRowLastColumn="0"/>
               <w:rPr>
                 <w:rFonts w:ascii="Arial" w:eastAsia="Times New Roman" w:hAnsi="Arial" w:cs="Arial"/>
                 <w:sz w:val="20"/>
@@ -3613,6 +3613,7 @@
           </w:tcPr>
           <w:p>
             <w:pPr>
+              <w:cnfStyle w:val="000000000000" w:firstRow="0" w:lastRow="0" w:firstColumn="0" w:lastColumn="0" w:oddVBand="0" w:evenVBand="0" w:oddHBand="0" w:evenHBand="0" w:firstRowFirstColumn="0" w:firstRowLastColumn="0" w:lastRowFirstColumn="0" w:lastRowLastColumn="0"/>
               <w:rPr>
                 <w:rFonts w:ascii="Arial" w:eastAsia="Times New Roman" w:hAnsi="Arial" w:cs="Arial"/>
                 <w:sz w:val="20"/>
@@ -3640,6 +3641,7 @@
           <w:p>
             <w:pPr>
               <w:jc w:val="center"/>
+              <w:cnfStyle w:val="000000000000" w:firstRow="0" w:lastRow="0" w:firstColumn="0" w:lastColumn="0" w:oddVBand="0" w:evenVBand="0" w:oddHBand="0" w:evenHBand="0" w:firstRowFirstColumn="0" w:firstRowLastColumn="0" w:lastRowFirstColumn="0" w:lastRowLastColumn="0"/>
               <w:rPr>
                 <w:rFonts w:ascii="Times New Roman" w:eastAsia="Times New Roman" w:hAnsi="Times New Roman" w:cs="Times New Roman"/>
                 <w:sz w:val="20"/>
@@ -3669,6 +3671,7 @@
           <w:p>
             <w:pPr>
               <w:jc w:val="center"/>
+              <w:cnfStyle w:val="000000000000" w:firstRow="0" w:lastRow="0" w:firstColumn="0" w:lastColumn="0" w:oddVBand="0" w:evenVBand="0" w:oddHBand="0" w:evenHBand="0" w:firstRowFirstColumn="0" w:firstRowLastColumn="0" w:lastRowFirstColumn="0" w:lastRowLastColumn="0"/>
               <w:rPr>
                 <w:rFonts w:ascii="Times New Roman" w:eastAsia="Times New Roman" w:hAnsi="Times New Roman" w:cs="Times New Roman"/>
                 <w:sz w:val="20"/>
@@ -3697,6 +3700,7 @@
           <w:p>
             <w:pPr>
               <w:jc w:val="center"/>
+              <w:cnfStyle w:val="000000000000" w:firstRow="0" w:lastRow="0" w:firstColumn="0" w:lastColumn="0" w:oddVBand="0" w:evenVBand="0" w:oddHBand="0" w:evenHBand="0" w:firstRowFirstColumn="0" w:firstRowLastColumn="0" w:lastRowFirstColumn="0" w:lastRowLastColumn="0"/>
               <w:rPr>
                 <w:rFonts w:ascii="Times New Roman" w:eastAsia="Times New Roman" w:hAnsi="Times New Roman" w:cs="Times New Roman"/>
                 <w:sz w:val="20"/>

</xml_diff>